<commit_message>
Nuevas fórmulas para cuaderno MA_07_08_CO
</commit_message>
<xml_diff>
--- a/fuentes/contenidos/grado07/guion08/GuíaDidáctica_MA_07_08_CO.docx
+++ b/fuentes/contenidos/grado07/guion08/GuíaDidáctica_MA_07_08_CO.docx
@@ -54,428 +54,163 @@
     </w:p>
     <w:p>
       <w:pPr>
-        <w:jc w:val="both"/>
-        <w:rPr>
-          <w:rFonts w:ascii="Times" w:hAnsi="Times"/>
-          <w:sz w:val="22"/>
-          <w:szCs w:val="22"/>
-          <w:lang w:val="es-CO"/>
-        </w:rPr>
-      </w:pPr>
-      <w:r>
-        <w:rPr>
-          <w:rFonts w:ascii="Times" w:hAnsi="Times"/>
-          <w:sz w:val="22"/>
-          <w:szCs w:val="22"/>
-          <w:lang w:val="es-CO"/>
-        </w:rPr>
-        <w:t>Resuelvo y formulo problemas en contextos de medidas</w:t>
-      </w:r>
-      <w:r>
-        <w:rPr>
-          <w:rFonts w:ascii="Times" w:hAnsi="Times"/>
-          <w:sz w:val="22"/>
-          <w:szCs w:val="22"/>
-          <w:lang w:val="es-CO"/>
-        </w:rPr>
-        <w:t xml:space="preserve"> </w:t>
-      </w:r>
-      <w:r>
-        <w:rPr>
-          <w:rFonts w:ascii="Times" w:hAnsi="Times"/>
-          <w:sz w:val="22"/>
-          <w:szCs w:val="22"/>
-          <w:lang w:val="es-CO"/>
-        </w:rPr>
-        <w:t>relativas y de variaciones en las medidas.</w:t>
-      </w:r>
-    </w:p>
-    <w:p>
-      <w:pPr>
-        <w:jc w:val="both"/>
-        <w:rPr>
-          <w:rFonts w:ascii="Times" w:hAnsi="Times"/>
-          <w:sz w:val="22"/>
-          <w:szCs w:val="22"/>
-          <w:lang w:val="es-CO"/>
-        </w:rPr>
-      </w:pPr>
-      <w:r>
-        <w:rPr>
-          <w:rFonts w:ascii="Times" w:hAnsi="Times"/>
-          <w:sz w:val="22"/>
-          <w:szCs w:val="22"/>
-          <w:lang w:val="es-CO"/>
-        </w:rPr>
-        <w:t>Justifi</w:t>
-      </w:r>
-      <w:r>
-        <w:rPr>
-          <w:rFonts w:ascii="Times" w:hAnsi="Times"/>
-          <w:sz w:val="22"/>
-          <w:szCs w:val="22"/>
-          <w:lang w:val="es-CO"/>
-        </w:rPr>
-        <w:t>co el uso de representaciones y procedimientos en</w:t>
-      </w:r>
-      <w:r>
-        <w:rPr>
-          <w:rFonts w:ascii="Times" w:hAnsi="Times"/>
-          <w:sz w:val="22"/>
-          <w:szCs w:val="22"/>
-          <w:lang w:val="es-CO"/>
-        </w:rPr>
-        <w:t xml:space="preserve"> </w:t>
-      </w:r>
-      <w:r>
-        <w:rPr>
-          <w:rFonts w:ascii="Times" w:hAnsi="Times"/>
-          <w:sz w:val="22"/>
-          <w:szCs w:val="22"/>
-          <w:lang w:val="es-CO"/>
-        </w:rPr>
-        <w:t>situaciones de proporcionalidad directa e inversa.</w:t>
-      </w:r>
-    </w:p>
-    <w:p>
-      <w:pPr>
-        <w:jc w:val="both"/>
-        <w:rPr>
-          <w:rFonts w:ascii="Times" w:hAnsi="Times"/>
-          <w:sz w:val="22"/>
-          <w:szCs w:val="22"/>
-          <w:lang w:val="es-CO"/>
-        </w:rPr>
-      </w:pPr>
-      <w:r>
-        <w:rPr>
-          <w:rFonts w:ascii="Times" w:hAnsi="Times"/>
-          <w:sz w:val="22"/>
-          <w:szCs w:val="22"/>
-          <w:lang w:val="es-CO"/>
-        </w:rPr>
-        <w:t>Justifi</w:t>
-      </w:r>
-      <w:r>
-        <w:rPr>
-          <w:rFonts w:ascii="Times" w:hAnsi="Times"/>
-          <w:sz w:val="22"/>
-          <w:szCs w:val="22"/>
-          <w:lang w:val="es-CO"/>
-        </w:rPr>
-        <w:t>co la elección de métodos de cálculo</w:t>
-      </w:r>
-      <w:r>
-        <w:rPr>
-          <w:rFonts w:ascii="Times" w:hAnsi="Times"/>
-          <w:sz w:val="22"/>
-          <w:szCs w:val="22"/>
-          <w:lang w:val="es-CO"/>
-        </w:rPr>
-        <w:t xml:space="preserve"> </w:t>
-      </w:r>
-      <w:r>
-        <w:rPr>
-          <w:rFonts w:ascii="Times" w:hAnsi="Times"/>
-          <w:sz w:val="22"/>
-          <w:szCs w:val="22"/>
-          <w:lang w:val="es-CO"/>
-        </w:rPr>
-        <w:t>en la resolución de problemas.</w:t>
-      </w:r>
-    </w:p>
-    <w:p>
-      <w:pPr>
-        <w:jc w:val="both"/>
-        <w:rPr>
-          <w:rFonts w:ascii="Times" w:hAnsi="Times"/>
-          <w:sz w:val="22"/>
-          <w:szCs w:val="22"/>
-          <w:lang w:val="es-CO"/>
-        </w:rPr>
-      </w:pPr>
-      <w:r>
-        <w:rPr>
-          <w:rFonts w:ascii="Times" w:hAnsi="Times"/>
-          <w:sz w:val="22"/>
-          <w:szCs w:val="22"/>
-          <w:lang w:val="es-CO"/>
-        </w:rPr>
-        <w:t>Describo y represento situaciones</w:t>
-      </w:r>
-      <w:r>
-        <w:rPr>
-          <w:rFonts w:ascii="Times" w:hAnsi="Times"/>
-          <w:sz w:val="22"/>
-          <w:szCs w:val="22"/>
-          <w:lang w:val="es-CO"/>
-        </w:rPr>
-        <w:t xml:space="preserve"> </w:t>
-      </w:r>
-      <w:r>
-        <w:rPr>
-          <w:rFonts w:ascii="Times" w:hAnsi="Times"/>
-          <w:sz w:val="22"/>
-          <w:szCs w:val="22"/>
-          <w:lang w:val="es-CO"/>
-        </w:rPr>
-        <w:t>de variación relacionando diferentes</w:t>
-      </w:r>
-      <w:r>
-        <w:rPr>
-          <w:rFonts w:ascii="Times" w:hAnsi="Times"/>
-          <w:sz w:val="22"/>
-          <w:szCs w:val="22"/>
-          <w:lang w:val="es-CO"/>
-        </w:rPr>
-        <w:t xml:space="preserve"> </w:t>
-      </w:r>
-      <w:r>
-        <w:rPr>
-          <w:rFonts w:ascii="Times" w:hAnsi="Times"/>
-          <w:sz w:val="22"/>
-          <w:szCs w:val="22"/>
-          <w:lang w:val="es-CO"/>
-        </w:rPr>
-        <w:t xml:space="preserve">representaciones </w:t>
-      </w:r>
-      <w:r>
-        <w:rPr>
-          <w:rFonts w:ascii="Times" w:hAnsi="Times"/>
-          <w:sz w:val="22"/>
-          <w:szCs w:val="22"/>
-          <w:lang w:val="es-CO"/>
-        </w:rPr>
-        <w:t xml:space="preserve">             </w:t>
-      </w:r>
-      <w:r>
-        <w:rPr>
-          <w:rFonts w:ascii="Times" w:hAnsi="Times"/>
-          <w:sz w:val="22"/>
-          <w:szCs w:val="22"/>
-          <w:lang w:val="es-CO"/>
-        </w:rPr>
-        <w:t>(expresiones</w:t>
-      </w:r>
-      <w:r>
-        <w:rPr>
-          <w:rFonts w:ascii="Times" w:hAnsi="Times"/>
-          <w:sz w:val="22"/>
-          <w:szCs w:val="22"/>
-          <w:lang w:val="es-CO"/>
-        </w:rPr>
-        <w:t xml:space="preserve"> </w:t>
-      </w:r>
-      <w:r>
-        <w:rPr>
-          <w:rFonts w:ascii="Times" w:hAnsi="Times"/>
-          <w:sz w:val="22"/>
-          <w:szCs w:val="22"/>
-          <w:lang w:val="es-CO"/>
-        </w:rPr>
-        <w:t>verbales generalizadas</w:t>
-      </w:r>
-      <w:r>
-        <w:rPr>
-          <w:rFonts w:ascii="Times" w:hAnsi="Times"/>
-          <w:sz w:val="22"/>
-          <w:szCs w:val="22"/>
-          <w:lang w:val="es-CO"/>
-        </w:rPr>
-        <w:t xml:space="preserve"> </w:t>
-      </w:r>
-      <w:r>
-        <w:rPr>
-          <w:rFonts w:ascii="Times" w:hAnsi="Times"/>
-          <w:sz w:val="22"/>
-          <w:szCs w:val="22"/>
-          <w:lang w:val="es-CO"/>
-        </w:rPr>
-        <w:t>y tablas).</w:t>
-      </w:r>
-    </w:p>
-    <w:p>
-      <w:pPr>
-        <w:jc w:val="both"/>
-        <w:rPr>
-          <w:rFonts w:ascii="Times" w:hAnsi="Times"/>
-          <w:sz w:val="22"/>
-          <w:szCs w:val="22"/>
-          <w:lang w:val="es-CO"/>
-        </w:rPr>
-      </w:pPr>
-      <w:r>
-        <w:rPr>
-          <w:rFonts w:ascii="Times" w:hAnsi="Times"/>
-          <w:sz w:val="22"/>
-          <w:szCs w:val="22"/>
-          <w:lang w:val="es-CO"/>
-        </w:rPr>
-        <w:t>Reconozco el conjunto de valores</w:t>
-      </w:r>
-      <w:r>
-        <w:rPr>
-          <w:rFonts w:ascii="Times" w:hAnsi="Times"/>
-          <w:sz w:val="22"/>
-          <w:szCs w:val="22"/>
-          <w:lang w:val="es-CO"/>
-        </w:rPr>
-        <w:t xml:space="preserve"> </w:t>
-      </w:r>
-      <w:r>
-        <w:rPr>
-          <w:rFonts w:ascii="Times" w:hAnsi="Times"/>
-          <w:sz w:val="22"/>
-          <w:szCs w:val="22"/>
-          <w:lang w:val="es-CO"/>
-        </w:rPr>
-        <w:t>de cada una de las cantidades variables</w:t>
-      </w:r>
-      <w:r>
-        <w:rPr>
-          <w:rFonts w:ascii="Times" w:hAnsi="Times"/>
-          <w:sz w:val="22"/>
-          <w:szCs w:val="22"/>
-          <w:lang w:val="es-CO"/>
-        </w:rPr>
-        <w:t xml:space="preserve"> </w:t>
-      </w:r>
-      <w:r>
-        <w:rPr>
-          <w:rFonts w:ascii="Times" w:hAnsi="Times"/>
-          <w:sz w:val="22"/>
-          <w:szCs w:val="22"/>
-          <w:lang w:val="es-CO"/>
-        </w:rPr>
-        <w:t>ligadas entre sí en situaciones</w:t>
-      </w:r>
-      <w:r>
-        <w:rPr>
-          <w:rFonts w:ascii="Times" w:hAnsi="Times"/>
-          <w:sz w:val="22"/>
-          <w:szCs w:val="22"/>
-          <w:lang w:val="es-CO"/>
-        </w:rPr>
-        <w:t xml:space="preserve"> </w:t>
-      </w:r>
-      <w:r>
-        <w:rPr>
-          <w:rFonts w:ascii="Times" w:hAnsi="Times"/>
-          <w:sz w:val="22"/>
-          <w:szCs w:val="22"/>
-          <w:lang w:val="es-CO"/>
-        </w:rPr>
-        <w:t>concretas de cambio (variación).</w:t>
-      </w:r>
-    </w:p>
-    <w:p>
-      <w:pPr>
-        <w:jc w:val="both"/>
-        <w:rPr>
-          <w:rFonts w:ascii="Times" w:hAnsi="Times"/>
-          <w:sz w:val="22"/>
-          <w:szCs w:val="22"/>
-          <w:lang w:val="es-CO"/>
-        </w:rPr>
-      </w:pPr>
-      <w:r>
-        <w:rPr>
-          <w:rFonts w:ascii="Times" w:hAnsi="Times"/>
-          <w:sz w:val="22"/>
-          <w:szCs w:val="22"/>
-          <w:lang w:val="es-CO"/>
-        </w:rPr>
-        <w:t>Analizo las propiedades de correlación</w:t>
-      </w:r>
-      <w:r>
-        <w:rPr>
-          <w:rFonts w:ascii="Times" w:hAnsi="Times"/>
-          <w:sz w:val="22"/>
-          <w:szCs w:val="22"/>
-          <w:lang w:val="es-CO"/>
-        </w:rPr>
-        <w:t xml:space="preserve"> </w:t>
-      </w:r>
-      <w:r>
-        <w:rPr>
-          <w:rFonts w:ascii="Times" w:hAnsi="Times"/>
-          <w:sz w:val="22"/>
-          <w:szCs w:val="22"/>
-          <w:lang w:val="es-CO"/>
-        </w:rPr>
-        <w:t>entre</w:t>
-      </w:r>
-      <w:r>
-        <w:rPr>
-          <w:rFonts w:ascii="Times" w:hAnsi="Times"/>
-          <w:sz w:val="22"/>
-          <w:szCs w:val="22"/>
-          <w:lang w:val="es-CO"/>
-        </w:rPr>
-        <w:t xml:space="preserve"> </w:t>
-      </w:r>
-      <w:r>
-        <w:rPr>
-          <w:rFonts w:ascii="Times" w:hAnsi="Times"/>
-          <w:sz w:val="22"/>
-          <w:szCs w:val="22"/>
-          <w:lang w:val="es-CO"/>
-        </w:rPr>
-        <w:t>variables, de</w:t>
-      </w:r>
-      <w:r>
-        <w:rPr>
-          <w:rFonts w:ascii="Times" w:hAnsi="Times"/>
-          <w:sz w:val="22"/>
-          <w:szCs w:val="22"/>
-          <w:lang w:val="es-CO"/>
-        </w:rPr>
-        <w:t xml:space="preserve"> </w:t>
-      </w:r>
-      <w:r>
-        <w:rPr>
-          <w:rFonts w:ascii="Times" w:hAnsi="Times"/>
-          <w:sz w:val="22"/>
-          <w:szCs w:val="22"/>
-          <w:lang w:val="es-CO"/>
-        </w:rPr>
-        <w:t>proporcionalidad directa y de proporcionalidad</w:t>
-      </w:r>
-      <w:r>
-        <w:rPr>
-          <w:rFonts w:ascii="Times" w:hAnsi="Times"/>
-          <w:sz w:val="22"/>
-          <w:szCs w:val="22"/>
-          <w:lang w:val="es-CO"/>
-        </w:rPr>
-        <w:t xml:space="preserve"> </w:t>
-      </w:r>
-      <w:r>
-        <w:rPr>
-          <w:rFonts w:ascii="Times" w:hAnsi="Times"/>
-          <w:sz w:val="22"/>
-          <w:szCs w:val="22"/>
-          <w:lang w:val="es-CO"/>
-        </w:rPr>
-        <w:t>inversa en contextos</w:t>
-      </w:r>
-      <w:r>
-        <w:rPr>
-          <w:rFonts w:ascii="Times" w:hAnsi="Times"/>
-          <w:sz w:val="22"/>
-          <w:szCs w:val="22"/>
-          <w:lang w:val="es-CO"/>
-        </w:rPr>
-        <w:t xml:space="preserve"> </w:t>
-      </w:r>
-      <w:r>
-        <w:rPr>
-          <w:rFonts w:ascii="Times" w:hAnsi="Times"/>
-          <w:sz w:val="22"/>
-          <w:szCs w:val="22"/>
-          <w:lang w:val="es-CO"/>
-        </w:rPr>
-        <w:t>aritméticos y geométricos.</w:t>
+        <w:pStyle w:val="Prrafodelista"/>
+        <w:numPr>
+          <w:ilvl w:val="0"/>
+          <w:numId w:val="7"/>
+        </w:numPr>
+        <w:jc w:val="both"/>
+        <w:rPr>
+          <w:rFonts w:ascii="Times" w:hAnsi="Times"/>
+          <w:sz w:val="22"/>
+          <w:szCs w:val="22"/>
+          <w:lang w:val="es-CO"/>
+        </w:rPr>
+      </w:pPr>
+      <w:r>
+        <w:rPr>
+          <w:rFonts w:ascii="Times" w:hAnsi="Times"/>
+          <w:sz w:val="22"/>
+          <w:szCs w:val="22"/>
+          <w:lang w:val="es-CO"/>
+        </w:rPr>
+        <w:t>Resuelvo y formulo problemas en contextos de medidas relativas y de variaciones en las medidas.</w:t>
+      </w:r>
+    </w:p>
+    <w:p>
+      <w:pPr>
+        <w:pStyle w:val="Prrafodelista"/>
+        <w:numPr>
+          <w:ilvl w:val="0"/>
+          <w:numId w:val="7"/>
+        </w:numPr>
+        <w:jc w:val="both"/>
+        <w:rPr>
+          <w:rFonts w:ascii="Times" w:hAnsi="Times"/>
+          <w:sz w:val="22"/>
+          <w:szCs w:val="22"/>
+          <w:lang w:val="es-CO"/>
+        </w:rPr>
+      </w:pPr>
+      <w:r>
+        <w:rPr>
+          <w:rFonts w:ascii="Times" w:hAnsi="Times"/>
+          <w:sz w:val="22"/>
+          <w:szCs w:val="22"/>
+          <w:lang w:val="es-CO"/>
+        </w:rPr>
+        <w:t>Justifico el uso de representaciones y procedimientos en situaciones de proporcionalidad directa e inversa.</w:t>
+      </w:r>
+    </w:p>
+    <w:p>
+      <w:pPr>
+        <w:pStyle w:val="Prrafodelista"/>
+        <w:numPr>
+          <w:ilvl w:val="0"/>
+          <w:numId w:val="7"/>
+        </w:numPr>
+        <w:jc w:val="both"/>
+        <w:rPr>
+          <w:rFonts w:ascii="Times" w:hAnsi="Times"/>
+          <w:sz w:val="22"/>
+          <w:szCs w:val="22"/>
+          <w:lang w:val="es-CO"/>
+        </w:rPr>
+      </w:pPr>
+      <w:r>
+        <w:rPr>
+          <w:rFonts w:ascii="Times" w:hAnsi="Times"/>
+          <w:sz w:val="22"/>
+          <w:szCs w:val="22"/>
+          <w:lang w:val="es-CO"/>
+        </w:rPr>
+        <w:t>Justifico la elección de métodos de cálculo en la resolución de problemas.</w:t>
+      </w:r>
+    </w:p>
+    <w:p>
+      <w:pPr>
+        <w:pStyle w:val="Prrafodelista"/>
+        <w:numPr>
+          <w:ilvl w:val="0"/>
+          <w:numId w:val="7"/>
+        </w:numPr>
+        <w:jc w:val="both"/>
+        <w:rPr>
+          <w:rFonts w:ascii="Times" w:hAnsi="Times"/>
+          <w:sz w:val="22"/>
+          <w:szCs w:val="22"/>
+          <w:lang w:val="es-CO"/>
+        </w:rPr>
+      </w:pPr>
+      <w:r>
+        <w:rPr>
+          <w:rFonts w:ascii="Times" w:hAnsi="Times"/>
+          <w:sz w:val="22"/>
+          <w:szCs w:val="22"/>
+          <w:lang w:val="es-CO"/>
+        </w:rPr>
+        <w:t>Describo y represento situaciones de variación relacionando diferentes representaciones              (expresiones verbales ge</w:t>
+      </w:r>
+      <w:bookmarkStart w:id="0" w:name="_GoBack"/>
+      <w:bookmarkEnd w:id="0"/>
+      <w:r>
+        <w:rPr>
+          <w:rFonts w:ascii="Times" w:hAnsi="Times"/>
+          <w:sz w:val="22"/>
+          <w:szCs w:val="22"/>
+          <w:lang w:val="es-CO"/>
+        </w:rPr>
+        <w:t>neralizadas y tablas).</w:t>
+      </w:r>
+    </w:p>
+    <w:p>
+      <w:pPr>
+        <w:pStyle w:val="Prrafodelista"/>
+        <w:numPr>
+          <w:ilvl w:val="0"/>
+          <w:numId w:val="7"/>
+        </w:numPr>
+        <w:jc w:val="both"/>
+        <w:rPr>
+          <w:rFonts w:ascii="Times" w:hAnsi="Times"/>
+          <w:sz w:val="22"/>
+          <w:szCs w:val="22"/>
+          <w:lang w:val="es-CO"/>
+        </w:rPr>
+      </w:pPr>
+      <w:r>
+        <w:rPr>
+          <w:rFonts w:ascii="Times" w:hAnsi="Times"/>
+          <w:sz w:val="22"/>
+          <w:szCs w:val="22"/>
+          <w:lang w:val="es-CO"/>
+        </w:rPr>
+        <w:t>Reconozco el conjunto de valores de cada una de las cantidades variables ligadas entre sí en situaciones concretas de cambio (variación).</w:t>
+      </w:r>
+    </w:p>
+    <w:p>
+      <w:pPr>
+        <w:pStyle w:val="Prrafodelista"/>
+        <w:numPr>
+          <w:ilvl w:val="0"/>
+          <w:numId w:val="7"/>
+        </w:numPr>
+        <w:jc w:val="both"/>
+        <w:rPr>
+          <w:rFonts w:ascii="Times" w:hAnsi="Times"/>
+          <w:sz w:val="22"/>
+          <w:szCs w:val="22"/>
+          <w:lang w:val="es-CO"/>
+        </w:rPr>
+      </w:pPr>
+      <w:r>
+        <w:rPr>
+          <w:rFonts w:ascii="Times" w:hAnsi="Times"/>
+          <w:sz w:val="22"/>
+          <w:szCs w:val="22"/>
+          <w:lang w:val="es-CO"/>
+        </w:rPr>
+        <w:t>Analizo las propiedades de correlación entre variables, de proporcionalidad directa y de proporcionalidad inversa en contextos aritméticos y geométricos.</w:t>
       </w:r>
     </w:p>
     <w:p>
@@ -506,7 +241,7 @@
           <w:sz w:val="22"/>
           <w:szCs w:val="22"/>
         </w:rPr>
-        <w:t>Relación/Entorno/Pensamiento</w:t>
+        <w:t>Pensamiento</w:t>
       </w:r>
     </w:p>
     <w:p>
@@ -542,33 +277,33 @@
           <w:sz w:val="22"/>
           <w:szCs w:val="22"/>
         </w:rPr>
-        <w:t>Pensamiento variaci</w:t>
-      </w:r>
-      <w:r>
-        <w:rPr>
-          <w:rFonts w:ascii="Times" w:hAnsi="Times"/>
-          <w:sz w:val="22"/>
-          <w:szCs w:val="22"/>
-        </w:rPr>
-        <w:t xml:space="preserve">onal y </w:t>
-      </w:r>
-      <w:del w:id="0" w:author="mercyranjel" w:date="2016-02-01T10:09:00Z">
-        <w:r>
-          <w:rPr>
-            <w:rFonts w:ascii="Times" w:hAnsi="Times"/>
-            <w:sz w:val="22"/>
-            <w:szCs w:val="22"/>
-          </w:rPr>
-          <w:delText xml:space="preserve">los </w:delText>
-        </w:r>
-      </w:del>
-      <w:r>
-        <w:rPr>
-          <w:rFonts w:ascii="Times" w:hAnsi="Times"/>
-          <w:sz w:val="22"/>
-          <w:szCs w:val="22"/>
-        </w:rPr>
-        <w:t>sistemas algebraicos y analíticos.</w:t>
+        <w:t xml:space="preserve">Pensamiento </w:t>
+      </w:r>
+      <w:proofErr w:type="spellStart"/>
+      <w:r>
+        <w:rPr>
+          <w:rFonts w:ascii="Times" w:hAnsi="Times"/>
+          <w:sz w:val="22"/>
+          <w:szCs w:val="22"/>
+        </w:rPr>
+        <w:t>variaci</w:t>
+      </w:r>
+      <w:r>
+        <w:rPr>
+          <w:rFonts w:ascii="Times" w:hAnsi="Times"/>
+          <w:sz w:val="22"/>
+          <w:szCs w:val="22"/>
+        </w:rPr>
+        <w:t>onal</w:t>
+      </w:r>
+      <w:proofErr w:type="spellEnd"/>
+      <w:r>
+        <w:rPr>
+          <w:rFonts w:ascii="Times" w:hAnsi="Times"/>
+          <w:sz w:val="22"/>
+          <w:szCs w:val="22"/>
+        </w:rPr>
+        <w:t xml:space="preserve"> y sistemas algebraicos y analíticos.</w:t>
       </w:r>
     </w:p>
     <w:p>
@@ -593,9 +328,6 @@
         <w:gridCol w:w="2808"/>
       </w:tblGrid>
       <w:tr>
-        <w:trPr>
-          <w:ins w:id="1" w:author="Johana Montejo Rozo" w:date="2016-03-12T20:47:00Z"/>
-        </w:trPr>
         <w:tc>
           <w:tcPr>
             <w:tcW w:w="0" w:type="auto"/>
@@ -605,25 +337,19 @@
             <w:pPr>
               <w:jc w:val="center"/>
               <w:rPr>
-                <w:ins w:id="2" w:author="Johana Montejo Rozo" w:date="2016-03-12T20:47:00Z"/>
                 <w:b/>
               </w:rPr>
             </w:pPr>
-            <w:ins w:id="3" w:author="Johana Montejo Rozo" w:date="2016-03-12T20:47:00Z">
-              <w:r>
-                <w:rPr>
-                  <w:b/>
-                </w:rPr>
-                <w:t>Derechos Básicos de Aprendizaje en Aula Planeta</w:t>
-              </w:r>
-            </w:ins>
+            <w:r>
+              <w:rPr>
+                <w:b/>
+              </w:rPr>
+              <w:t>Derechos Básicos de Aprendizaje en Aula Planeta</w:t>
+            </w:r>
           </w:p>
         </w:tc>
       </w:tr>
       <w:tr>
-        <w:trPr>
-          <w:ins w:id="4" w:author="Johana Montejo Rozo" w:date="2016-03-12T20:47:00Z"/>
-        </w:trPr>
         <w:tc>
           <w:tcPr>
             <w:tcW w:w="0" w:type="auto"/>
@@ -631,22 +357,15 @@
             <w:vAlign w:val="center"/>
           </w:tcPr>
           <w:p>
-            <w:pPr>
+            <w:r>
               <w:rPr>
-                <w:ins w:id="5" w:author="Johana Montejo Rozo" w:date="2016-03-12T20:47:00Z"/>
+                <w:b/>
               </w:rPr>
-            </w:pPr>
-            <w:ins w:id="6" w:author="Johana Montejo Rozo" w:date="2016-03-12T20:47:00Z">
-              <w:r>
-                <w:rPr>
-                  <w:b/>
-                </w:rPr>
-                <w:t>Derecho No. 2.</w:t>
-              </w:r>
-              <w:r>
-                <w:t xml:space="preserve"> Identifica si en una situación dada las variables son directamente proporcionales o inversamente proporcionales</w:t>
-              </w:r>
-            </w:ins>
+              <w:t>Derecho No. 2.</w:t>
+            </w:r>
+            <w:r>
+              <w:t xml:space="preserve"> Identifica si en una situación dada las variables son directamente proporcionales o inversamente proporcionales</w:t>
+            </w:r>
           </w:p>
         </w:tc>
         <w:tc>
@@ -658,18 +377,15 @@
             <w:pPr>
               <w:jc w:val="center"/>
               <w:rPr>
-                <w:ins w:id="7" w:author="Johana Montejo Rozo" w:date="2016-03-12T20:47:00Z"/>
                 <w:b/>
               </w:rPr>
             </w:pPr>
-            <w:ins w:id="8" w:author="Johana Montejo Rozo" w:date="2016-03-12T20:47:00Z">
-              <w:r>
-                <w:rPr>
-                  <w:b/>
-                </w:rPr>
-                <w:t>Recurso</w:t>
-              </w:r>
-            </w:ins>
+            <w:r>
+              <w:rPr>
+                <w:b/>
+              </w:rPr>
+              <w:t>Recurso</w:t>
+            </w:r>
           </w:p>
         </w:tc>
         <w:tc>
@@ -681,36 +397,35 @@
             <w:pPr>
               <w:jc w:val="center"/>
               <w:rPr>
-                <w:ins w:id="9" w:author="Johana Montejo Rozo" w:date="2016-03-12T20:47:00Z"/>
                 <w:b/>
               </w:rPr>
             </w:pPr>
-            <w:ins w:id="10" w:author="Johana Montejo Rozo" w:date="2016-03-12T20:47:00Z">
-              <w:r>
-                <w:rPr>
-                  <w:b/>
-                </w:rPr>
-                <w:t>Descripción</w:t>
-              </w:r>
-            </w:ins>
+            <w:r>
+              <w:rPr>
+                <w:b/>
+              </w:rPr>
+              <w:t>Descripción</w:t>
+            </w:r>
           </w:p>
         </w:tc>
       </w:tr>
       <w:tr>
-        <w:trPr>
-          <w:ins w:id="11" w:author="Johana Montejo Rozo" w:date="2016-03-12T20:47:00Z"/>
-        </w:trPr>
         <w:tc>
           <w:tcPr>
             <w:tcW w:w="0" w:type="auto"/>
             <w:vMerge/>
           </w:tcPr>
+          <w:p/>
+        </w:tc>
+        <w:tc>
+          <w:tcPr>
+            <w:tcW w:w="0" w:type="auto"/>
+            <w:vAlign w:val="center"/>
+          </w:tcPr>
           <w:p>
-            <w:pPr>
-              <w:rPr>
-                <w:ins w:id="12" w:author="Johana Montejo Rozo" w:date="2016-03-12T20:47:00Z"/>
-              </w:rPr>
-            </w:pPr>
+            <w:r>
+              <w:t>Resuelve situaciones de regla de tres directa</w:t>
+            </w:r>
           </w:p>
         </w:tc>
         <w:tc>
@@ -719,16 +434,29 @@
             <w:vAlign w:val="center"/>
           </w:tcPr>
           <w:p>
-            <w:pPr>
-              <w:rPr>
-                <w:ins w:id="13" w:author="Johana Montejo Rozo" w:date="2016-03-12T20:47:00Z"/>
-              </w:rPr>
-            </w:pPr>
-            <w:ins w:id="14" w:author="Johana Montejo Rozo" w:date="2016-03-12T20:47:00Z">
-              <w:r>
-                <w:t>Resuelve situaciones de regla de tres directa</w:t>
-              </w:r>
-            </w:ins>
+            <w:r>
+              <w:t>Actividad para resolver situaciones de regla de tres</w:t>
+            </w:r>
+          </w:p>
+        </w:tc>
+      </w:tr>
+      <w:tr>
+        <w:tc>
+          <w:tcPr>
+            <w:tcW w:w="0" w:type="auto"/>
+            <w:vMerge/>
+          </w:tcPr>
+          <w:p/>
+        </w:tc>
+        <w:tc>
+          <w:tcPr>
+            <w:tcW w:w="0" w:type="auto"/>
+            <w:vAlign w:val="center"/>
+          </w:tcPr>
+          <w:p>
+            <w:r>
+              <w:t>Resuelve problemas aplicando regla de tres inversa</w:t>
+            </w:r>
           </w:p>
         </w:tc>
         <w:tc>
@@ -737,34 +465,29 @@
             <w:vAlign w:val="center"/>
           </w:tcPr>
           <w:p>
-            <w:pPr>
-              <w:rPr>
-                <w:ins w:id="15" w:author="Johana Montejo Rozo" w:date="2016-03-12T20:47:00Z"/>
-              </w:rPr>
-            </w:pPr>
-            <w:ins w:id="16" w:author="Johana Montejo Rozo" w:date="2016-03-12T20:47:00Z">
-              <w:r>
-                <w:t>Actividad para resolver situaciones de regla de tres</w:t>
-              </w:r>
-            </w:ins>
+            <w:r>
+              <w:t>Actividad que permite solucionar problemas de proporcionalidad inversa</w:t>
+            </w:r>
           </w:p>
         </w:tc>
       </w:tr>
       <w:tr>
-        <w:trPr>
-          <w:ins w:id="17" w:author="Johana Montejo Rozo" w:date="2016-03-12T20:47:00Z"/>
-        </w:trPr>
         <w:tc>
           <w:tcPr>
             <w:tcW w:w="0" w:type="auto"/>
             <w:vMerge/>
           </w:tcPr>
+          <w:p/>
+        </w:tc>
+        <w:tc>
+          <w:tcPr>
+            <w:tcW w:w="0" w:type="auto"/>
+            <w:vAlign w:val="center"/>
+          </w:tcPr>
           <w:p>
-            <w:pPr>
-              <w:rPr>
-                <w:ins w:id="18" w:author="Johana Montejo Rozo" w:date="2016-03-12T20:47:00Z"/>
-              </w:rPr>
-            </w:pPr>
+            <w:r>
+              <w:t>Ejercita la proporcionalidad compuesta</w:t>
+            </w:r>
           </w:p>
         </w:tc>
         <w:tc>
@@ -773,16 +496,29 @@
             <w:vAlign w:val="center"/>
           </w:tcPr>
           <w:p>
-            <w:pPr>
-              <w:rPr>
-                <w:ins w:id="19" w:author="Johana Montejo Rozo" w:date="2016-03-12T20:47:00Z"/>
-              </w:rPr>
-            </w:pPr>
-            <w:ins w:id="20" w:author="Johana Montejo Rozo" w:date="2016-03-12T20:47:00Z">
-              <w:r>
-                <w:t>Resuelve problemas aplicando regla de tres inversa</w:t>
-              </w:r>
-            </w:ins>
+            <w:r>
+              <w:t>Actividad para aplicar la regla de tres compuesta</w:t>
+            </w:r>
+          </w:p>
+        </w:tc>
+      </w:tr>
+      <w:tr>
+        <w:tc>
+          <w:tcPr>
+            <w:tcW w:w="0" w:type="auto"/>
+            <w:vMerge/>
+          </w:tcPr>
+          <w:p/>
+        </w:tc>
+        <w:tc>
+          <w:tcPr>
+            <w:tcW w:w="0" w:type="auto"/>
+            <w:vAlign w:val="center"/>
+          </w:tcPr>
+          <w:p>
+            <w:r>
+              <w:t>Calcula repartos directamente proporcionales</w:t>
+            </w:r>
           </w:p>
         </w:tc>
         <w:tc>
@@ -791,131 +527,13 @@
             <w:vAlign w:val="center"/>
           </w:tcPr>
           <w:p>
-            <w:pPr>
-              <w:rPr>
-                <w:ins w:id="21" w:author="Johana Montejo Rozo" w:date="2016-03-12T20:47:00Z"/>
-              </w:rPr>
-            </w:pPr>
-            <w:ins w:id="22" w:author="Johana Montejo Rozo" w:date="2016-03-12T20:47:00Z">
-              <w:r>
-                <w:t>Actividad que permite solucionar problemas de proporcionalidad inversa</w:t>
-              </w:r>
-            </w:ins>
+            <w:r>
+              <w:t>Ejercicios pensados para resolver problemas de reparto de proporcionalidad directa</w:t>
+            </w:r>
           </w:p>
         </w:tc>
       </w:tr>
       <w:tr>
-        <w:trPr>
-          <w:ins w:id="23" w:author="Johana Montejo Rozo" w:date="2016-03-12T20:47:00Z"/>
-        </w:trPr>
-        <w:tc>
-          <w:tcPr>
-            <w:tcW w:w="0" w:type="auto"/>
-            <w:vMerge/>
-          </w:tcPr>
-          <w:p>
-            <w:pPr>
-              <w:rPr>
-                <w:ins w:id="24" w:author="Johana Montejo Rozo" w:date="2016-03-12T20:47:00Z"/>
-              </w:rPr>
-            </w:pPr>
-          </w:p>
-        </w:tc>
-        <w:tc>
-          <w:tcPr>
-            <w:tcW w:w="0" w:type="auto"/>
-            <w:vAlign w:val="center"/>
-          </w:tcPr>
-          <w:p>
-            <w:pPr>
-              <w:rPr>
-                <w:ins w:id="25" w:author="Johana Montejo Rozo" w:date="2016-03-12T20:47:00Z"/>
-              </w:rPr>
-            </w:pPr>
-            <w:ins w:id="26" w:author="Johana Montejo Rozo" w:date="2016-03-12T20:47:00Z">
-              <w:r>
-                <w:t>Ejercita la proporcionalidad compuesta</w:t>
-              </w:r>
-            </w:ins>
-          </w:p>
-        </w:tc>
-        <w:tc>
-          <w:tcPr>
-            <w:tcW w:w="0" w:type="auto"/>
-            <w:vAlign w:val="center"/>
-          </w:tcPr>
-          <w:p>
-            <w:pPr>
-              <w:rPr>
-                <w:ins w:id="27" w:author="Johana Montejo Rozo" w:date="2016-03-12T20:47:00Z"/>
-              </w:rPr>
-            </w:pPr>
-            <w:ins w:id="28" w:author="Johana Montejo Rozo" w:date="2016-03-12T20:47:00Z">
-              <w:r>
-                <w:t>Actividad para aplicar la regla de tres compuesta</w:t>
-              </w:r>
-            </w:ins>
-          </w:p>
-        </w:tc>
-      </w:tr>
-      <w:tr>
-        <w:trPr>
-          <w:ins w:id="29" w:author="Johana Montejo Rozo" w:date="2016-03-12T20:47:00Z"/>
-        </w:trPr>
-        <w:tc>
-          <w:tcPr>
-            <w:tcW w:w="0" w:type="auto"/>
-            <w:vMerge/>
-          </w:tcPr>
-          <w:p>
-            <w:pPr>
-              <w:rPr>
-                <w:ins w:id="30" w:author="Johana Montejo Rozo" w:date="2016-03-12T20:47:00Z"/>
-              </w:rPr>
-            </w:pPr>
-          </w:p>
-        </w:tc>
-        <w:tc>
-          <w:tcPr>
-            <w:tcW w:w="0" w:type="auto"/>
-            <w:vAlign w:val="center"/>
-          </w:tcPr>
-          <w:p>
-            <w:pPr>
-              <w:rPr>
-                <w:ins w:id="31" w:author="Johana Montejo Rozo" w:date="2016-03-12T20:47:00Z"/>
-              </w:rPr>
-            </w:pPr>
-            <w:ins w:id="32" w:author="Johana Montejo Rozo" w:date="2016-03-12T20:47:00Z">
-              <w:r>
-                <w:t>Calcula repartos directamente proporcionales</w:t>
-              </w:r>
-            </w:ins>
-          </w:p>
-        </w:tc>
-        <w:tc>
-          <w:tcPr>
-            <w:tcW w:w="0" w:type="auto"/>
-            <w:vAlign w:val="center"/>
-          </w:tcPr>
-          <w:p>
-            <w:pPr>
-              <w:rPr>
-                <w:ins w:id="33" w:author="Johana Montejo Rozo" w:date="2016-03-12T20:47:00Z"/>
-              </w:rPr>
-            </w:pPr>
-            <w:ins w:id="34" w:author="Johana Montejo Rozo" w:date="2016-03-12T20:47:00Z">
-              <w:r>
-                <w:t>Ejercicios pensados para resolver problemas de reparto de proporcionalidad directa</w:t>
-              </w:r>
-            </w:ins>
-          </w:p>
-        </w:tc>
-      </w:tr>
-      <w:tr>
-        <w:trPr>
-          <w:ins w:id="35" w:author="Johana Montejo Rozo" w:date="2016-03-12T20:47:00Z"/>
-        </w:trPr>
         <w:tc>
           <w:tcPr>
             <w:tcW w:w="0" w:type="auto"/>
@@ -923,22 +541,15 @@
             <w:vAlign w:val="center"/>
           </w:tcPr>
           <w:p>
-            <w:pPr>
+            <w:r>
               <w:rPr>
-                <w:ins w:id="36" w:author="Johana Montejo Rozo" w:date="2016-03-12T20:47:00Z"/>
+                <w:b/>
               </w:rPr>
-            </w:pPr>
-            <w:ins w:id="37" w:author="Johana Montejo Rozo" w:date="2016-03-12T20:47:00Z">
-              <w:r>
-                <w:rPr>
-                  <w:b/>
-                </w:rPr>
-                <w:t>Derecho No. 4</w:t>
-              </w:r>
-              <w:r>
-                <w:t xml:space="preserve"> Comprende y calcula incrementos y reducciones porcentuales en diversos contextos</w:t>
-              </w:r>
-            </w:ins>
+              <w:t>Derecho No. 4</w:t>
+            </w:r>
+            <w:r>
+              <w:t xml:space="preserve"> Comprende y calcula incrementos y reducciones porcentuales en diversos contextos</w:t>
+            </w:r>
           </w:p>
         </w:tc>
         <w:tc>
@@ -946,16 +557,9 @@
             <w:tcW w:w="0" w:type="auto"/>
           </w:tcPr>
           <w:p>
-            <w:pPr>
-              <w:rPr>
-                <w:ins w:id="38" w:author="Johana Montejo Rozo" w:date="2016-03-12T20:47:00Z"/>
-              </w:rPr>
-            </w:pPr>
-            <w:ins w:id="39" w:author="Johana Montejo Rozo" w:date="2016-03-12T20:47:00Z">
-              <w:r>
-                <w:t>Calcula el porcentaje correspondiente a un valor, dado un total</w:t>
-              </w:r>
-            </w:ins>
+            <w:r>
+              <w:t>Calcula el porcentaje correspondiente a un valor, dado un total</w:t>
+            </w:r>
           </w:p>
         </w:tc>
         <w:tc>
@@ -963,34 +567,28 @@
             <w:tcW w:w="0" w:type="auto"/>
           </w:tcPr>
           <w:p>
-            <w:pPr>
-              <w:rPr>
-                <w:ins w:id="40" w:author="Johana Montejo Rozo" w:date="2016-03-12T20:47:00Z"/>
-              </w:rPr>
-            </w:pPr>
-            <w:ins w:id="41" w:author="Johana Montejo Rozo" w:date="2016-03-12T20:47:00Z">
-              <w:r>
-                <w:t>Actividad para determinar a partir de una cantidad dada el tanto por ciento</w:t>
-              </w:r>
-            </w:ins>
+            <w:r>
+              <w:t>Actividad para determinar a partir de una cantidad dada el tanto por ciento</w:t>
+            </w:r>
           </w:p>
         </w:tc>
       </w:tr>
       <w:tr>
-        <w:trPr>
-          <w:ins w:id="42" w:author="Johana Montejo Rozo" w:date="2016-03-12T20:47:00Z"/>
-        </w:trPr>
         <w:tc>
           <w:tcPr>
             <w:tcW w:w="0" w:type="auto"/>
             <w:vMerge/>
           </w:tcPr>
+          <w:p/>
+        </w:tc>
+        <w:tc>
+          <w:tcPr>
+            <w:tcW w:w="0" w:type="auto"/>
+          </w:tcPr>
           <w:p>
-            <w:pPr>
-              <w:rPr>
-                <w:ins w:id="43" w:author="Johana Montejo Rozo" w:date="2016-03-12T20:47:00Z"/>
-              </w:rPr>
-            </w:pPr>
+            <w:r>
+              <w:t>Calcula el total, dado un porcentaje y un valor</w:t>
+            </w:r>
           </w:p>
         </w:tc>
         <w:tc>
@@ -998,16 +596,34 @@
             <w:tcW w:w="0" w:type="auto"/>
           </w:tcPr>
           <w:p>
-            <w:pPr>
-              <w:rPr>
-                <w:ins w:id="44" w:author="Johana Montejo Rozo" w:date="2016-03-12T20:47:00Z"/>
-              </w:rPr>
-            </w:pPr>
-            <w:ins w:id="45" w:author="Johana Montejo Rozo" w:date="2016-03-12T20:47:00Z">
-              <w:r>
-                <w:t>Calcula el total, dado un porcentaje y un valor</w:t>
-              </w:r>
-            </w:ins>
+            <w:r>
+              <w:t>Actividad para hallar la</w:t>
+            </w:r>
+            <w:r>
+              <w:t xml:space="preserve"> cantidad total a partir del por</w:t>
+            </w:r>
+            <w:r>
+              <w:t>centaje dado</w:t>
+            </w:r>
+          </w:p>
+        </w:tc>
+      </w:tr>
+      <w:tr>
+        <w:tc>
+          <w:tcPr>
+            <w:tcW w:w="0" w:type="auto"/>
+            <w:vMerge/>
+          </w:tcPr>
+          <w:p/>
+        </w:tc>
+        <w:tc>
+          <w:tcPr>
+            <w:tcW w:w="0" w:type="auto"/>
+          </w:tcPr>
+          <w:p>
+            <w:r>
+              <w:t>Los porcentajes en diferentes contextos</w:t>
+            </w:r>
           </w:p>
         </w:tc>
         <w:tc>
@@ -1015,74 +631,9 @@
             <w:tcW w:w="0" w:type="auto"/>
           </w:tcPr>
           <w:p>
-            <w:pPr>
-              <w:rPr>
-                <w:ins w:id="46" w:author="Johana Montejo Rozo" w:date="2016-03-12T20:47:00Z"/>
-              </w:rPr>
-            </w:pPr>
-            <w:ins w:id="47" w:author="Johana Montejo Rozo" w:date="2016-03-12T20:47:00Z">
-              <w:r>
-                <w:t>Actividad para hallar la</w:t>
-              </w:r>
-              <w:r>
-                <w:t xml:space="preserve"> cantidad total a partir del por</w:t>
-              </w:r>
-              <w:r>
-                <w:t>centaje dado</w:t>
-              </w:r>
-            </w:ins>
-          </w:p>
-        </w:tc>
-      </w:tr>
-      <w:tr>
-        <w:trPr>
-          <w:ins w:id="48" w:author="Johana Montejo Rozo" w:date="2016-03-12T20:47:00Z"/>
-        </w:trPr>
-        <w:tc>
-          <w:tcPr>
-            <w:tcW w:w="0" w:type="auto"/>
-            <w:vMerge/>
-          </w:tcPr>
-          <w:p>
-            <w:pPr>
-              <w:rPr>
-                <w:ins w:id="49" w:author="Johana Montejo Rozo" w:date="2016-03-12T20:47:00Z"/>
-              </w:rPr>
-            </w:pPr>
-          </w:p>
-        </w:tc>
-        <w:tc>
-          <w:tcPr>
-            <w:tcW w:w="0" w:type="auto"/>
-          </w:tcPr>
-          <w:p>
-            <w:pPr>
-              <w:rPr>
-                <w:ins w:id="50" w:author="Johana Montejo Rozo" w:date="2016-03-12T20:47:00Z"/>
-              </w:rPr>
-            </w:pPr>
-            <w:ins w:id="51" w:author="Johana Montejo Rozo" w:date="2016-03-12T20:47:00Z">
-              <w:r>
-                <w:t>Los porcentajes en diferentes contextos</w:t>
-              </w:r>
-            </w:ins>
-          </w:p>
-        </w:tc>
-        <w:tc>
-          <w:tcPr>
-            <w:tcW w:w="0" w:type="auto"/>
-          </w:tcPr>
-          <w:p>
-            <w:pPr>
-              <w:rPr>
-                <w:ins w:id="52" w:author="Johana Montejo Rozo" w:date="2016-03-12T20:47:00Z"/>
-              </w:rPr>
-            </w:pPr>
-            <w:ins w:id="53" w:author="Johana Montejo Rozo" w:date="2016-03-12T20:47:00Z">
-              <w:r>
-                <w:t>Interactivo que muestra situaciones que requieren la aplicación de porcentajes</w:t>
-              </w:r>
-            </w:ins>
+            <w:r>
+              <w:t>Interactivo que muestra situaciones que requieren la aplicación de porcentajes</w:t>
+            </w:r>
           </w:p>
         </w:tc>
       </w:tr>
@@ -1091,14 +642,11 @@
       <w:pPr>
         <w:jc w:val="both"/>
         <w:rPr>
-          <w:ins w:id="54" w:author="Johana Montejo Rozo" w:date="2016-03-12T20:47:00Z"/>
-          <w:rFonts w:ascii="Times" w:hAnsi="Times"/>
-          <w:sz w:val="22"/>
-          <w:szCs w:val="22"/>
-        </w:rPr>
-      </w:pPr>
-      <w:bookmarkStart w:id="55" w:name="_GoBack"/>
-      <w:bookmarkEnd w:id="55"/>
+          <w:rFonts w:ascii="Times" w:hAnsi="Times"/>
+          <w:sz w:val="22"/>
+          <w:szCs w:val="22"/>
+        </w:rPr>
+      </w:pPr>
     </w:p>
     <w:p>
       <w:pPr>
@@ -1353,48 +901,26 @@
           <w:szCs w:val="22"/>
           <w:lang w:val="es-CO"/>
         </w:rPr>
-        <w:t xml:space="preserve">Justifica </w:t>
-      </w:r>
-      <w:del w:id="56" w:author="mercyranjel" w:date="2016-02-01T10:10:00Z">
-        <w:r>
-          <w:rPr>
-            <w:rFonts w:ascii="Times" w:hAnsi="Times"/>
-            <w:sz w:val="22"/>
-            <w:szCs w:val="22"/>
-            <w:lang w:val="es-CO"/>
-          </w:rPr>
-          <w:delText xml:space="preserve">con la proporcionalidad entre magnitudes </w:delText>
-        </w:r>
-      </w:del>
-      <w:r>
-        <w:rPr>
-          <w:rFonts w:ascii="Times" w:hAnsi="Times"/>
-          <w:sz w:val="22"/>
-          <w:szCs w:val="22"/>
-          <w:lang w:val="es-CO"/>
-        </w:rPr>
-        <w:t>la solución de problemas sobre interés simple e interés compuesto</w:t>
-      </w:r>
-      <w:ins w:id="57" w:author="mercyranjel" w:date="2016-02-01T10:10:00Z">
-        <w:r>
-          <w:rPr>
-            <w:rFonts w:ascii="Times" w:hAnsi="Times"/>
-            <w:sz w:val="22"/>
-            <w:szCs w:val="22"/>
-            <w:lang w:val="es-CO"/>
-          </w:rPr>
-          <w:t xml:space="preserve"> </w:t>
-        </w:r>
-        <w:r>
-          <w:rPr>
-            <w:rFonts w:ascii="Times" w:hAnsi="Times"/>
-            <w:sz w:val="22"/>
-            <w:szCs w:val="22"/>
-            <w:lang w:val="es-CO"/>
-          </w:rPr>
-          <w:t>con la proporcionalidad entre magnitudes</w:t>
-        </w:r>
-      </w:ins>
+        <w:t>Justifica la solución de problemas sobre interés simple e interés compuesto</w:t>
+      </w:r>
+      <w:r>
+        <w:rPr>
+          <w:rFonts w:ascii="Times" w:hAnsi="Times"/>
+          <w:sz w:val="22"/>
+          <w:szCs w:val="22"/>
+          <w:lang w:val="es-CO"/>
+        </w:rPr>
+        <w:t xml:space="preserve"> </w:t>
+      </w:r>
+      <w:r>
+        <w:rPr>
+          <w:rFonts w:ascii="Times" w:hAnsi="Times"/>
+          <w:sz w:val="22"/>
+          <w:szCs w:val="22"/>
+          <w:lang w:val="es-CO"/>
+        </w:rPr>
+        <w:t>con la proporcionalidad entre magnitudes</w:t>
+      </w:r>
       <w:r>
         <w:rPr>
           <w:rFonts w:ascii="Times" w:hAnsi="Times"/>
@@ -1471,16 +997,14 @@
         </w:rPr>
         <w:t>Este tema abarca los dos tipos básicos de conocimiento matemático: el conocimiento conceptual y el conocimiento procedimental. En el conocimiento conceptual</w:t>
       </w:r>
-      <w:ins w:id="58" w:author="mercyranjel" w:date="2016-02-01T10:11:00Z">
-        <w:r>
-          <w:rPr>
-            <w:rFonts w:ascii="Times New Roman" w:hAnsi="Times New Roman" w:cs="Times New Roman"/>
-            <w:sz w:val="22"/>
-            <w:szCs w:val="22"/>
-          </w:rPr>
-          <w:t>,</w:t>
-        </w:r>
-      </w:ins>
+      <w:r>
+        <w:rPr>
+          <w:rFonts w:ascii="Times New Roman" w:hAnsi="Times New Roman" w:cs="Times New Roman"/>
+          <w:sz w:val="22"/>
+          <w:szCs w:val="22"/>
+        </w:rPr>
+        <w:t>,</w:t>
+      </w:r>
       <w:r>
         <w:rPr>
           <w:rFonts w:ascii="Times New Roman" w:hAnsi="Times New Roman" w:cs="Times New Roman"/>
@@ -1489,26 +1013,14 @@
         </w:rPr>
         <w:t xml:space="preserve"> </w:t>
       </w:r>
-      <w:del w:id="59" w:author="mercyranjel" w:date="2016-02-01T10:11:00Z">
-        <w:r>
-          <w:rPr>
-            <w:rFonts w:ascii="Times New Roman" w:hAnsi="Times New Roman" w:cs="Times New Roman"/>
-            <w:sz w:val="22"/>
-            <w:szCs w:val="22"/>
-          </w:rPr>
-          <w:delText xml:space="preserve">el </w:delText>
-        </w:r>
-      </w:del>
-      <w:ins w:id="60" w:author="mercyranjel" w:date="2016-02-01T10:11:00Z">
-        <w:r>
-          <w:rPr>
-            <w:rFonts w:ascii="Times New Roman" w:hAnsi="Times New Roman" w:cs="Times New Roman"/>
-            <w:sz w:val="22"/>
-            <w:szCs w:val="22"/>
-          </w:rPr>
-          <w:t xml:space="preserve">los </w:t>
-        </w:r>
-      </w:ins>
+      <w:r>
+        <w:rPr>
+          <w:rFonts w:ascii="Times New Roman" w:hAnsi="Times New Roman" w:cs="Times New Roman"/>
+          <w:sz w:val="22"/>
+          <w:szCs w:val="22"/>
+        </w:rPr>
+        <w:t xml:space="preserve">los </w:t>
+      </w:r>
       <w:r>
         <w:rPr>
           <w:rFonts w:ascii="Times New Roman" w:hAnsi="Times New Roman" w:cs="Times New Roman"/>
@@ -1517,16 +1029,14 @@
         </w:rPr>
         <w:t>estudiante</w:t>
       </w:r>
-      <w:ins w:id="61" w:author="mercyranjel" w:date="2016-02-01T10:11:00Z">
-        <w:r>
-          <w:rPr>
-            <w:rFonts w:ascii="Times New Roman" w:hAnsi="Times New Roman" w:cs="Times New Roman"/>
-            <w:sz w:val="22"/>
-            <w:szCs w:val="22"/>
-          </w:rPr>
-          <w:t>s</w:t>
-        </w:r>
-      </w:ins>
+      <w:r>
+        <w:rPr>
+          <w:rFonts w:ascii="Times New Roman" w:hAnsi="Times New Roman" w:cs="Times New Roman"/>
+          <w:sz w:val="22"/>
+          <w:szCs w:val="22"/>
+        </w:rPr>
+        <w:t>s</w:t>
+      </w:r>
       <w:r>
         <w:rPr>
           <w:rFonts w:ascii="Times New Roman" w:hAnsi="Times New Roman" w:cs="Times New Roman"/>
@@ -1535,16 +1045,14 @@
         </w:rPr>
         <w:t xml:space="preserve"> sabe</w:t>
       </w:r>
-      <w:ins w:id="62" w:author="mercyranjel" w:date="2016-02-01T10:11:00Z">
-        <w:r>
-          <w:rPr>
-            <w:rFonts w:ascii="Times New Roman" w:hAnsi="Times New Roman" w:cs="Times New Roman"/>
-            <w:sz w:val="22"/>
-            <w:szCs w:val="22"/>
-          </w:rPr>
-          <w:t>n</w:t>
-        </w:r>
-      </w:ins>
+      <w:r>
+        <w:rPr>
+          <w:rFonts w:ascii="Times New Roman" w:hAnsi="Times New Roman" w:cs="Times New Roman"/>
+          <w:sz w:val="22"/>
+          <w:szCs w:val="22"/>
+        </w:rPr>
+        <w:t>n</w:t>
+      </w:r>
       <w:r>
         <w:rPr>
           <w:rFonts w:ascii="Times New Roman" w:hAnsi="Times New Roman" w:cs="Times New Roman"/>
@@ -1553,16 +1061,14 @@
         </w:rPr>
         <w:t xml:space="preserve"> qué es la proporcionalidad, por qué se da la propiedad fundamental de las proporciones y reconoce</w:t>
       </w:r>
-      <w:ins w:id="63" w:author="mercyranjel" w:date="2016-02-01T10:11:00Z">
-        <w:r>
-          <w:rPr>
-            <w:rFonts w:ascii="Times New Roman" w:hAnsi="Times New Roman" w:cs="Times New Roman"/>
-            <w:sz w:val="22"/>
-            <w:szCs w:val="22"/>
-          </w:rPr>
-          <w:t>n</w:t>
-        </w:r>
-      </w:ins>
+      <w:r>
+        <w:rPr>
+          <w:rFonts w:ascii="Times New Roman" w:hAnsi="Times New Roman" w:cs="Times New Roman"/>
+          <w:sz w:val="22"/>
+          <w:szCs w:val="22"/>
+        </w:rPr>
+        <w:t>n</w:t>
+      </w:r>
       <w:r>
         <w:rPr>
           <w:rFonts w:ascii="Times New Roman" w:hAnsi="Times New Roman" w:cs="Times New Roman"/>
@@ -1571,16 +1077,295 @@
         </w:rPr>
         <w:t xml:space="preserve"> cuándo dos magnitudes son directa o inversamente proporcionales; en el conocimiento procedimental</w:t>
       </w:r>
-      <w:ins w:id="64" w:author="mercyranjel" w:date="2016-02-01T10:12:00Z">
-        <w:r>
-          <w:rPr>
-            <w:rFonts w:ascii="Times New Roman" w:hAnsi="Times New Roman" w:cs="Times New Roman"/>
-            <w:sz w:val="22"/>
-            <w:szCs w:val="22"/>
-          </w:rPr>
-          <w:t>,</w:t>
-        </w:r>
-      </w:ins>
+      <w:r>
+        <w:rPr>
+          <w:rFonts w:ascii="Times New Roman" w:hAnsi="Times New Roman" w:cs="Times New Roman"/>
+          <w:sz w:val="22"/>
+          <w:szCs w:val="22"/>
+        </w:rPr>
+        <w:t>,</w:t>
+      </w:r>
+      <w:r>
+        <w:rPr>
+          <w:rFonts w:ascii="Times New Roman" w:hAnsi="Times New Roman" w:cs="Times New Roman"/>
+          <w:sz w:val="22"/>
+          <w:szCs w:val="22"/>
+        </w:rPr>
+        <w:t xml:space="preserve"> usa</w:t>
+      </w:r>
+      <w:r>
+        <w:rPr>
+          <w:rFonts w:ascii="Times New Roman" w:hAnsi="Times New Roman" w:cs="Times New Roman"/>
+          <w:sz w:val="22"/>
+          <w:szCs w:val="22"/>
+        </w:rPr>
+        <w:t>n</w:t>
+      </w:r>
+      <w:r>
+        <w:rPr>
+          <w:rFonts w:ascii="Times New Roman" w:hAnsi="Times New Roman" w:cs="Times New Roman"/>
+          <w:sz w:val="22"/>
+          <w:szCs w:val="22"/>
+        </w:rPr>
+        <w:t xml:space="preserve"> la proporcionalidad para comprender situaciones cercanas a su realidad, construye</w:t>
+      </w:r>
+      <w:r>
+        <w:rPr>
+          <w:rFonts w:ascii="Times New Roman" w:hAnsi="Times New Roman" w:cs="Times New Roman"/>
+          <w:sz w:val="22"/>
+          <w:szCs w:val="22"/>
+        </w:rPr>
+        <w:t>n</w:t>
+      </w:r>
+      <w:r>
+        <w:rPr>
+          <w:rFonts w:ascii="Times New Roman" w:hAnsi="Times New Roman" w:cs="Times New Roman"/>
+          <w:sz w:val="22"/>
+          <w:szCs w:val="22"/>
+        </w:rPr>
+        <w:t xml:space="preserve"> estrategias para resolver problemas como la regla de tres simpl</w:t>
+      </w:r>
+      <w:r>
+        <w:rPr>
+          <w:rFonts w:ascii="Times New Roman" w:hAnsi="Times New Roman" w:cs="Times New Roman"/>
+          <w:sz w:val="22"/>
+          <w:szCs w:val="22"/>
+        </w:rPr>
+        <w:t xml:space="preserve">e y la regla de tres compuesta, </w:t>
+      </w:r>
+      <w:r>
+        <w:rPr>
+          <w:rFonts w:ascii="Times New Roman" w:hAnsi="Times New Roman" w:cs="Times New Roman"/>
+          <w:sz w:val="22"/>
+          <w:szCs w:val="22"/>
+        </w:rPr>
+        <w:t>y son</w:t>
+      </w:r>
+      <w:r>
+        <w:rPr>
+          <w:rFonts w:ascii="Times New Roman" w:hAnsi="Times New Roman" w:cs="Times New Roman"/>
+          <w:sz w:val="22"/>
+          <w:szCs w:val="22"/>
+        </w:rPr>
+        <w:t xml:space="preserve"> capa</w:t>
+      </w:r>
+      <w:r>
+        <w:rPr>
+          <w:rFonts w:ascii="Times New Roman" w:hAnsi="Times New Roman" w:cs="Times New Roman"/>
+          <w:sz w:val="22"/>
+          <w:szCs w:val="22"/>
+        </w:rPr>
+        <w:t>ces</w:t>
+      </w:r>
+      <w:r>
+        <w:rPr>
+          <w:rFonts w:ascii="Times New Roman" w:hAnsi="Times New Roman" w:cs="Times New Roman"/>
+          <w:sz w:val="22"/>
+          <w:szCs w:val="22"/>
+        </w:rPr>
+        <w:t xml:space="preserve"> de </w:t>
+      </w:r>
+      <w:r>
+        <w:rPr>
+          <w:rFonts w:ascii="Times New Roman" w:hAnsi="Times New Roman" w:cs="Times New Roman"/>
+          <w:sz w:val="22"/>
+          <w:szCs w:val="22"/>
+        </w:rPr>
+        <w:t>argumenta</w:t>
+      </w:r>
+      <w:r>
+        <w:rPr>
+          <w:rFonts w:ascii="Times New Roman" w:hAnsi="Times New Roman" w:cs="Times New Roman"/>
+          <w:sz w:val="22"/>
+          <w:szCs w:val="22"/>
+        </w:rPr>
+        <w:t>r</w:t>
+      </w:r>
+      <w:r>
+        <w:rPr>
+          <w:rFonts w:ascii="Times New Roman" w:hAnsi="Times New Roman" w:cs="Times New Roman"/>
+          <w:sz w:val="22"/>
+          <w:szCs w:val="22"/>
+        </w:rPr>
+        <w:t xml:space="preserve"> el cálculo de porcentajes e intereses.</w:t>
+      </w:r>
+    </w:p>
+    <w:p>
+      <w:pPr>
+        <w:jc w:val="both"/>
+        <w:rPr>
+          <w:rFonts w:ascii="Times New Roman" w:hAnsi="Times New Roman" w:cs="Times New Roman"/>
+          <w:sz w:val="22"/>
+          <w:szCs w:val="22"/>
+        </w:rPr>
+      </w:pPr>
+    </w:p>
+    <w:p>
+      <w:pPr>
+        <w:jc w:val="both"/>
+        <w:rPr>
+          <w:rFonts w:ascii="Times New Roman" w:hAnsi="Times New Roman" w:cs="Times New Roman"/>
+          <w:sz w:val="22"/>
+          <w:szCs w:val="22"/>
+          <w:lang w:val="es-CO"/>
+        </w:rPr>
+      </w:pPr>
+      <w:r>
+        <w:rPr>
+          <w:rFonts w:ascii="Times New Roman" w:hAnsi="Times New Roman" w:cs="Times New Roman"/>
+          <w:sz w:val="22"/>
+          <w:szCs w:val="22"/>
+        </w:rPr>
+        <w:t xml:space="preserve">Con el manejo de los diferentes recursos que se presentan, </w:t>
+      </w:r>
+      <w:r>
+        <w:rPr>
+          <w:rFonts w:ascii="Times New Roman" w:hAnsi="Times New Roman" w:cs="Times New Roman"/>
+          <w:sz w:val="22"/>
+          <w:szCs w:val="22"/>
+        </w:rPr>
+        <w:t>los estudiantes</w:t>
+      </w:r>
+      <w:r>
+        <w:rPr>
+          <w:rFonts w:ascii="Times New Roman" w:hAnsi="Times New Roman" w:cs="Times New Roman"/>
+          <w:sz w:val="22"/>
+          <w:szCs w:val="22"/>
+        </w:rPr>
+        <w:t xml:space="preserve"> da</w:t>
+      </w:r>
+      <w:r>
+        <w:rPr>
+          <w:rFonts w:ascii="Times New Roman" w:hAnsi="Times New Roman" w:cs="Times New Roman"/>
+          <w:sz w:val="22"/>
+          <w:szCs w:val="22"/>
+        </w:rPr>
+        <w:t xml:space="preserve">n </w:t>
+      </w:r>
+      <w:r>
+        <w:rPr>
+          <w:rFonts w:ascii="Times New Roman" w:hAnsi="Times New Roman" w:cs="Times New Roman"/>
+          <w:sz w:val="22"/>
+          <w:szCs w:val="22"/>
+        </w:rPr>
+        <w:t>cuenta del saber hacer</w:t>
+      </w:r>
+      <w:r>
+        <w:rPr>
+          <w:rFonts w:ascii="Times New Roman" w:hAnsi="Times New Roman" w:cs="Times New Roman"/>
+          <w:sz w:val="22"/>
+          <w:szCs w:val="22"/>
+        </w:rPr>
+        <w:t>,</w:t>
+      </w:r>
+      <w:r>
+        <w:rPr>
+          <w:rFonts w:ascii="Times New Roman" w:hAnsi="Times New Roman" w:cs="Times New Roman"/>
+          <w:sz w:val="22"/>
+          <w:szCs w:val="22"/>
+        </w:rPr>
+        <w:t xml:space="preserve"> porque debe</w:t>
+      </w:r>
+      <w:r>
+        <w:rPr>
+          <w:rFonts w:ascii="Times New Roman" w:hAnsi="Times New Roman" w:cs="Times New Roman"/>
+          <w:sz w:val="22"/>
+          <w:szCs w:val="22"/>
+        </w:rPr>
+        <w:t>n</w:t>
+      </w:r>
+      <w:r>
+        <w:rPr>
+          <w:rFonts w:ascii="Times New Roman" w:hAnsi="Times New Roman" w:cs="Times New Roman"/>
+          <w:sz w:val="22"/>
+          <w:szCs w:val="22"/>
+        </w:rPr>
+        <w:t xml:space="preserve"> usar en forma eficaz el conocimiento conceptual y </w:t>
+      </w:r>
+      <w:r>
+        <w:rPr>
+          <w:rFonts w:ascii="Times New Roman" w:hAnsi="Times New Roman" w:cs="Times New Roman"/>
+          <w:sz w:val="22"/>
+          <w:szCs w:val="22"/>
+        </w:rPr>
+        <w:t xml:space="preserve">el </w:t>
+      </w:r>
+      <w:r>
+        <w:rPr>
+          <w:rFonts w:ascii="Times New Roman" w:hAnsi="Times New Roman" w:cs="Times New Roman"/>
+          <w:sz w:val="22"/>
+          <w:szCs w:val="22"/>
+        </w:rPr>
+        <w:t>procedimental en contextos matemáticos, geométricos y de la vida real.</w:t>
+      </w:r>
+    </w:p>
+    <w:p>
+      <w:pPr>
+        <w:jc w:val="both"/>
+        <w:rPr>
+          <w:rFonts w:ascii="Times New Roman" w:hAnsi="Times New Roman" w:cs="Times New Roman"/>
+          <w:sz w:val="22"/>
+          <w:szCs w:val="22"/>
+        </w:rPr>
+      </w:pPr>
+    </w:p>
+    <w:p>
+      <w:pPr>
+        <w:jc w:val="both"/>
+        <w:rPr>
+          <w:rFonts w:ascii="Times New Roman" w:hAnsi="Times New Roman" w:cs="Times New Roman"/>
+          <w:sz w:val="22"/>
+          <w:szCs w:val="22"/>
+        </w:rPr>
+      </w:pPr>
+      <w:r>
+        <w:rPr>
+          <w:rFonts w:ascii="Times New Roman" w:hAnsi="Times New Roman" w:cs="Times New Roman"/>
+          <w:sz w:val="22"/>
+          <w:szCs w:val="22"/>
+        </w:rPr>
+        <w:t xml:space="preserve">Para cumplir los objetivos </w:t>
+      </w:r>
+      <w:r>
+        <w:rPr>
+          <w:rFonts w:ascii="Times New Roman" w:hAnsi="Times New Roman" w:cs="Times New Roman"/>
+          <w:sz w:val="22"/>
+          <w:szCs w:val="22"/>
+        </w:rPr>
+        <w:t xml:space="preserve">que se </w:t>
+      </w:r>
+      <w:r>
+        <w:rPr>
+          <w:rFonts w:ascii="Times New Roman" w:hAnsi="Times New Roman" w:cs="Times New Roman"/>
+          <w:sz w:val="22"/>
+          <w:szCs w:val="22"/>
+        </w:rPr>
+        <w:t>prop</w:t>
+      </w:r>
+      <w:r>
+        <w:rPr>
+          <w:rFonts w:ascii="Times New Roman" w:hAnsi="Times New Roman" w:cs="Times New Roman"/>
+          <w:sz w:val="22"/>
+          <w:szCs w:val="22"/>
+        </w:rPr>
+        <w:t>onen</w:t>
+      </w:r>
+      <w:r>
+        <w:rPr>
+          <w:rFonts w:ascii="Times New Roman" w:hAnsi="Times New Roman" w:cs="Times New Roman"/>
+          <w:sz w:val="22"/>
+          <w:szCs w:val="22"/>
+        </w:rPr>
+        <w:t xml:space="preserve"> en este tema</w:t>
+      </w:r>
+      <w:r>
+        <w:rPr>
+          <w:rFonts w:ascii="Times New Roman" w:hAnsi="Times New Roman" w:cs="Times New Roman"/>
+          <w:sz w:val="22"/>
+          <w:szCs w:val="22"/>
+        </w:rPr>
+        <w:t>,</w:t>
+      </w:r>
       <w:r>
         <w:rPr>
           <w:rFonts w:ascii="Times New Roman" w:hAnsi="Times New Roman" w:cs="Times New Roman"/>
@@ -1589,399 +1374,22 @@
         </w:rPr>
         <w:t xml:space="preserve"> </w:t>
       </w:r>
-      <w:del w:id="65" w:author="mercyranjel" w:date="2016-02-01T10:12:00Z">
-        <w:r>
-          <w:rPr>
-            <w:rFonts w:ascii="Times New Roman" w:hAnsi="Times New Roman" w:cs="Times New Roman"/>
-            <w:sz w:val="22"/>
-            <w:szCs w:val="22"/>
-          </w:rPr>
-          <w:delText xml:space="preserve">el estudiante </w:delText>
-        </w:r>
-      </w:del>
-      <w:r>
-        <w:rPr>
-          <w:rFonts w:ascii="Times New Roman" w:hAnsi="Times New Roman" w:cs="Times New Roman"/>
-          <w:sz w:val="22"/>
-          <w:szCs w:val="22"/>
-        </w:rPr>
-        <w:t>usa</w:t>
-      </w:r>
-      <w:ins w:id="66" w:author="mercyranjel" w:date="2016-02-01T10:12:00Z">
-        <w:r>
-          <w:rPr>
-            <w:rFonts w:ascii="Times New Roman" w:hAnsi="Times New Roman" w:cs="Times New Roman"/>
-            <w:sz w:val="22"/>
-            <w:szCs w:val="22"/>
-          </w:rPr>
-          <w:t>n</w:t>
-        </w:r>
-      </w:ins>
-      <w:r>
-        <w:rPr>
-          <w:rFonts w:ascii="Times New Roman" w:hAnsi="Times New Roman" w:cs="Times New Roman"/>
-          <w:sz w:val="22"/>
-          <w:szCs w:val="22"/>
-        </w:rPr>
-        <w:t xml:space="preserve"> la proporcionalidad para comprender situaciones cercanas a su realidad, construye</w:t>
-      </w:r>
-      <w:ins w:id="67" w:author="mercyranjel" w:date="2016-02-01T10:12:00Z">
-        <w:r>
-          <w:rPr>
-            <w:rFonts w:ascii="Times New Roman" w:hAnsi="Times New Roman" w:cs="Times New Roman"/>
-            <w:sz w:val="22"/>
-            <w:szCs w:val="22"/>
-          </w:rPr>
-          <w:t>n</w:t>
-        </w:r>
-      </w:ins>
-      <w:r>
-        <w:rPr>
-          <w:rFonts w:ascii="Times New Roman" w:hAnsi="Times New Roman" w:cs="Times New Roman"/>
-          <w:sz w:val="22"/>
-          <w:szCs w:val="22"/>
-        </w:rPr>
-        <w:t xml:space="preserve"> estrategias para resolver problemas como la regla de tres simpl</w:t>
-      </w:r>
-      <w:r>
-        <w:rPr>
-          <w:rFonts w:ascii="Times New Roman" w:hAnsi="Times New Roman" w:cs="Times New Roman"/>
-          <w:sz w:val="22"/>
-          <w:szCs w:val="22"/>
-        </w:rPr>
-        <w:t xml:space="preserve">e y la regla de tres compuesta, </w:t>
-      </w:r>
-      <w:del w:id="68" w:author="mercyranjel" w:date="2016-02-01T10:12:00Z">
-        <w:r>
-          <w:rPr>
-            <w:rFonts w:ascii="Times New Roman" w:hAnsi="Times New Roman" w:cs="Times New Roman"/>
-            <w:sz w:val="22"/>
-            <w:szCs w:val="22"/>
-          </w:rPr>
-          <w:delText>así como es</w:delText>
-        </w:r>
-      </w:del>
-      <w:ins w:id="69" w:author="mercyranjel" w:date="2016-02-01T10:12:00Z">
-        <w:r>
-          <w:rPr>
-            <w:rFonts w:ascii="Times New Roman" w:hAnsi="Times New Roman" w:cs="Times New Roman"/>
-            <w:sz w:val="22"/>
-            <w:szCs w:val="22"/>
-          </w:rPr>
-          <w:t>y son</w:t>
-        </w:r>
-      </w:ins>
-      <w:r>
-        <w:rPr>
-          <w:rFonts w:ascii="Times New Roman" w:hAnsi="Times New Roman" w:cs="Times New Roman"/>
-          <w:sz w:val="22"/>
-          <w:szCs w:val="22"/>
-        </w:rPr>
-        <w:t xml:space="preserve"> capa</w:t>
-      </w:r>
-      <w:ins w:id="70" w:author="mercyranjel" w:date="2016-02-01T10:12:00Z">
-        <w:r>
-          <w:rPr>
-            <w:rFonts w:ascii="Times New Roman" w:hAnsi="Times New Roman" w:cs="Times New Roman"/>
-            <w:sz w:val="22"/>
-            <w:szCs w:val="22"/>
-          </w:rPr>
-          <w:t>ces</w:t>
-        </w:r>
-      </w:ins>
-      <w:del w:id="71" w:author="mercyranjel" w:date="2016-02-01T10:12:00Z">
-        <w:r>
-          <w:rPr>
-            <w:rFonts w:ascii="Times New Roman" w:hAnsi="Times New Roman" w:cs="Times New Roman"/>
-            <w:sz w:val="22"/>
-            <w:szCs w:val="22"/>
-          </w:rPr>
-          <w:delText>z</w:delText>
-        </w:r>
-      </w:del>
-      <w:r>
-        <w:rPr>
-          <w:rFonts w:ascii="Times New Roman" w:hAnsi="Times New Roman" w:cs="Times New Roman"/>
-          <w:sz w:val="22"/>
-          <w:szCs w:val="22"/>
-        </w:rPr>
-        <w:t xml:space="preserve"> de </w:t>
-      </w:r>
-      <w:r>
-        <w:rPr>
-          <w:rFonts w:ascii="Times New Roman" w:hAnsi="Times New Roman" w:cs="Times New Roman"/>
-          <w:sz w:val="22"/>
-          <w:szCs w:val="22"/>
-        </w:rPr>
-        <w:t>argumenta</w:t>
-      </w:r>
-      <w:r>
-        <w:rPr>
-          <w:rFonts w:ascii="Times New Roman" w:hAnsi="Times New Roman" w:cs="Times New Roman"/>
-          <w:sz w:val="22"/>
-          <w:szCs w:val="22"/>
-        </w:rPr>
-        <w:t>r</w:t>
-      </w:r>
-      <w:r>
-        <w:rPr>
-          <w:rFonts w:ascii="Times New Roman" w:hAnsi="Times New Roman" w:cs="Times New Roman"/>
-          <w:sz w:val="22"/>
-          <w:szCs w:val="22"/>
-        </w:rPr>
-        <w:t xml:space="preserve"> el cálculo de porcentajes e intereses.</w:t>
-      </w:r>
-    </w:p>
-    <w:p>
-      <w:pPr>
-        <w:jc w:val="both"/>
-        <w:rPr>
-          <w:rFonts w:ascii="Times New Roman" w:hAnsi="Times New Roman" w:cs="Times New Roman"/>
-          <w:sz w:val="22"/>
-          <w:szCs w:val="22"/>
-        </w:rPr>
-      </w:pPr>
-    </w:p>
-    <w:p>
-      <w:pPr>
-        <w:jc w:val="both"/>
-        <w:rPr>
-          <w:rFonts w:ascii="Times New Roman" w:hAnsi="Times New Roman" w:cs="Times New Roman"/>
-          <w:sz w:val="22"/>
-          <w:szCs w:val="22"/>
-          <w:lang w:val="es-CO"/>
-        </w:rPr>
-      </w:pPr>
-      <w:r>
-        <w:rPr>
-          <w:rFonts w:ascii="Times New Roman" w:hAnsi="Times New Roman" w:cs="Times New Roman"/>
-          <w:sz w:val="22"/>
-          <w:szCs w:val="22"/>
-        </w:rPr>
-        <w:t xml:space="preserve">Con el manejo de los diferentes recursos que se presentan, </w:t>
-      </w:r>
-      <w:del w:id="72" w:author="mercyranjel" w:date="2016-02-01T10:13:00Z">
-        <w:r>
-          <w:rPr>
-            <w:rFonts w:ascii="Times New Roman" w:hAnsi="Times New Roman" w:cs="Times New Roman"/>
-            <w:sz w:val="22"/>
-            <w:szCs w:val="22"/>
-          </w:rPr>
-          <w:delText>el estudiant</w:delText>
-        </w:r>
-      </w:del>
-      <w:ins w:id="73" w:author="mercyranjel" w:date="2016-02-01T10:13:00Z">
-        <w:r>
-          <w:rPr>
-            <w:rFonts w:ascii="Times New Roman" w:hAnsi="Times New Roman" w:cs="Times New Roman"/>
-            <w:sz w:val="22"/>
-            <w:szCs w:val="22"/>
-          </w:rPr>
-          <w:t>los estudiantes</w:t>
-        </w:r>
-      </w:ins>
-      <w:del w:id="74" w:author="mercyranjel" w:date="2016-02-01T10:13:00Z">
-        <w:r>
-          <w:rPr>
-            <w:rFonts w:ascii="Times New Roman" w:hAnsi="Times New Roman" w:cs="Times New Roman"/>
-            <w:sz w:val="22"/>
-            <w:szCs w:val="22"/>
-          </w:rPr>
-          <w:delText>e</w:delText>
-        </w:r>
-      </w:del>
-      <w:r>
-        <w:rPr>
-          <w:rFonts w:ascii="Times New Roman" w:hAnsi="Times New Roman" w:cs="Times New Roman"/>
-          <w:sz w:val="22"/>
-          <w:szCs w:val="22"/>
-        </w:rPr>
-        <w:t xml:space="preserve"> da</w:t>
-      </w:r>
-      <w:ins w:id="75" w:author="mercyranjel" w:date="2016-02-01T10:13:00Z">
-        <w:r>
-          <w:rPr>
-            <w:rFonts w:ascii="Times New Roman" w:hAnsi="Times New Roman" w:cs="Times New Roman"/>
-            <w:sz w:val="22"/>
-            <w:szCs w:val="22"/>
-          </w:rPr>
-          <w:t xml:space="preserve">n </w:t>
-        </w:r>
-      </w:ins>
-      <w:del w:id="76" w:author="mercyranjel" w:date="2016-02-01T10:13:00Z">
-        <w:r>
-          <w:rPr>
-            <w:rFonts w:ascii="Times New Roman" w:hAnsi="Times New Roman" w:cs="Times New Roman"/>
-            <w:sz w:val="22"/>
-            <w:szCs w:val="22"/>
-          </w:rPr>
-          <w:delText xml:space="preserve"> </w:delText>
-        </w:r>
-      </w:del>
-      <w:r>
-        <w:rPr>
-          <w:rFonts w:ascii="Times New Roman" w:hAnsi="Times New Roman" w:cs="Times New Roman"/>
-          <w:sz w:val="22"/>
-          <w:szCs w:val="22"/>
-        </w:rPr>
-        <w:t>cuenta del saber hacer</w:t>
-      </w:r>
-      <w:ins w:id="77" w:author="mercyranjel" w:date="2016-02-01T10:13:00Z">
-        <w:r>
-          <w:rPr>
-            <w:rFonts w:ascii="Times New Roman" w:hAnsi="Times New Roman" w:cs="Times New Roman"/>
-            <w:sz w:val="22"/>
-            <w:szCs w:val="22"/>
-          </w:rPr>
-          <w:t>,</w:t>
-        </w:r>
-      </w:ins>
-      <w:r>
-        <w:rPr>
-          <w:rFonts w:ascii="Times New Roman" w:hAnsi="Times New Roman" w:cs="Times New Roman"/>
-          <w:sz w:val="22"/>
-          <w:szCs w:val="22"/>
-        </w:rPr>
-        <w:t xml:space="preserve"> porque debe</w:t>
-      </w:r>
-      <w:ins w:id="78" w:author="mercyranjel" w:date="2016-02-01T10:13:00Z">
-        <w:r>
-          <w:rPr>
-            <w:rFonts w:ascii="Times New Roman" w:hAnsi="Times New Roman" w:cs="Times New Roman"/>
-            <w:sz w:val="22"/>
-            <w:szCs w:val="22"/>
-          </w:rPr>
-          <w:t>n</w:t>
-        </w:r>
-      </w:ins>
-      <w:r>
-        <w:rPr>
-          <w:rFonts w:ascii="Times New Roman" w:hAnsi="Times New Roman" w:cs="Times New Roman"/>
-          <w:sz w:val="22"/>
-          <w:szCs w:val="22"/>
-        </w:rPr>
-        <w:t xml:space="preserve"> usar en forma eficaz el conocimiento conceptual y </w:t>
-      </w:r>
-      <w:ins w:id="79" w:author="mercyranjel" w:date="2016-02-01T10:13:00Z">
-        <w:r>
-          <w:rPr>
-            <w:rFonts w:ascii="Times New Roman" w:hAnsi="Times New Roman" w:cs="Times New Roman"/>
-            <w:sz w:val="22"/>
-            <w:szCs w:val="22"/>
-          </w:rPr>
-          <w:t xml:space="preserve">el </w:t>
-        </w:r>
-      </w:ins>
-      <w:r>
-        <w:rPr>
-          <w:rFonts w:ascii="Times New Roman" w:hAnsi="Times New Roman" w:cs="Times New Roman"/>
-          <w:sz w:val="22"/>
-          <w:szCs w:val="22"/>
-        </w:rPr>
-        <w:t xml:space="preserve">procedimental en contextos matemáticos, geométricos y </w:t>
-      </w:r>
-      <w:del w:id="80" w:author="mercyranjel" w:date="2016-02-01T10:13:00Z">
-        <w:r>
-          <w:rPr>
-            <w:rFonts w:ascii="Times New Roman" w:hAnsi="Times New Roman" w:cs="Times New Roman"/>
-            <w:sz w:val="22"/>
-            <w:szCs w:val="22"/>
-          </w:rPr>
-          <w:delText xml:space="preserve">contextos </w:delText>
-        </w:r>
-      </w:del>
-      <w:r>
-        <w:rPr>
-          <w:rFonts w:ascii="Times New Roman" w:hAnsi="Times New Roman" w:cs="Times New Roman"/>
-          <w:sz w:val="22"/>
-          <w:szCs w:val="22"/>
-        </w:rPr>
-        <w:t>de la vida real.</w:t>
-      </w:r>
-    </w:p>
-    <w:p>
-      <w:pPr>
-        <w:jc w:val="both"/>
-        <w:rPr>
-          <w:rFonts w:ascii="Times New Roman" w:hAnsi="Times New Roman" w:cs="Times New Roman"/>
-          <w:sz w:val="22"/>
-          <w:szCs w:val="22"/>
-        </w:rPr>
-      </w:pPr>
-    </w:p>
-    <w:p>
-      <w:pPr>
-        <w:jc w:val="both"/>
-        <w:rPr>
-          <w:rFonts w:ascii="Times New Roman" w:hAnsi="Times New Roman" w:cs="Times New Roman"/>
-          <w:sz w:val="22"/>
-          <w:szCs w:val="22"/>
-        </w:rPr>
-      </w:pPr>
-      <w:r>
-        <w:rPr>
-          <w:rFonts w:ascii="Times New Roman" w:hAnsi="Times New Roman" w:cs="Times New Roman"/>
-          <w:sz w:val="22"/>
-          <w:szCs w:val="22"/>
-        </w:rPr>
-        <w:t xml:space="preserve">Para cumplir los objetivos </w:t>
-      </w:r>
-      <w:ins w:id="81" w:author="mercyranjel" w:date="2016-02-01T10:13:00Z">
-        <w:r>
-          <w:rPr>
-            <w:rFonts w:ascii="Times New Roman" w:hAnsi="Times New Roman" w:cs="Times New Roman"/>
-            <w:sz w:val="22"/>
-            <w:szCs w:val="22"/>
-          </w:rPr>
-          <w:t xml:space="preserve">que se </w:t>
-        </w:r>
-      </w:ins>
-      <w:r>
-        <w:rPr>
-          <w:rFonts w:ascii="Times New Roman" w:hAnsi="Times New Roman" w:cs="Times New Roman"/>
-          <w:sz w:val="22"/>
-          <w:szCs w:val="22"/>
-        </w:rPr>
-        <w:t>prop</w:t>
-      </w:r>
-      <w:ins w:id="82" w:author="mercyranjel" w:date="2016-02-01T10:14:00Z">
-        <w:r>
-          <w:rPr>
-            <w:rFonts w:ascii="Times New Roman" w:hAnsi="Times New Roman" w:cs="Times New Roman"/>
-            <w:sz w:val="22"/>
-            <w:szCs w:val="22"/>
-          </w:rPr>
-          <w:t>onen</w:t>
-        </w:r>
-      </w:ins>
-      <w:del w:id="83" w:author="mercyranjel" w:date="2016-02-01T10:14:00Z">
-        <w:r>
-          <w:rPr>
-            <w:rFonts w:ascii="Times New Roman" w:hAnsi="Times New Roman" w:cs="Times New Roman"/>
-            <w:sz w:val="22"/>
-            <w:szCs w:val="22"/>
-          </w:rPr>
-          <w:delText>uestos</w:delText>
-        </w:r>
-      </w:del>
-      <w:r>
-        <w:rPr>
-          <w:rFonts w:ascii="Times New Roman" w:hAnsi="Times New Roman" w:cs="Times New Roman"/>
-          <w:sz w:val="22"/>
-          <w:szCs w:val="22"/>
-        </w:rPr>
-        <w:t xml:space="preserve"> en este tema</w:t>
-      </w:r>
-      <w:ins w:id="84" w:author="mercyranjel" w:date="2016-02-01T10:14:00Z">
-        <w:r>
-          <w:rPr>
-            <w:rFonts w:ascii="Times New Roman" w:hAnsi="Times New Roman" w:cs="Times New Roman"/>
-            <w:sz w:val="22"/>
-            <w:szCs w:val="22"/>
-          </w:rPr>
-          <w:t>,</w:t>
-        </w:r>
-      </w:ins>
+      <w:r>
+        <w:rPr>
+          <w:rFonts w:ascii="Times New Roman" w:hAnsi="Times New Roman" w:cs="Times New Roman"/>
+          <w:sz w:val="22"/>
+          <w:szCs w:val="22"/>
+        </w:rPr>
+        <w:t xml:space="preserve">se </w:t>
+      </w:r>
+      <w:r>
+        <w:rPr>
+          <w:rFonts w:ascii="Times New Roman" w:hAnsi="Times New Roman" w:cs="Times New Roman"/>
+          <w:sz w:val="22"/>
+          <w:szCs w:val="22"/>
+        </w:rPr>
+        <w:t>sugiere</w:t>
+      </w:r>
       <w:r>
         <w:rPr>
           <w:rFonts w:ascii="Times New Roman" w:hAnsi="Times New Roman" w:cs="Times New Roman"/>
@@ -1996,64 +1404,16 @@
           <w:sz w:val="22"/>
           <w:szCs w:val="22"/>
         </w:rPr>
-        <w:t xml:space="preserve">se </w:t>
-      </w:r>
-      <w:ins w:id="85" w:author="mercyranjel" w:date="2016-02-01T10:14:00Z">
-        <w:r>
-          <w:rPr>
-            <w:rFonts w:ascii="Times New Roman" w:hAnsi="Times New Roman" w:cs="Times New Roman"/>
-            <w:sz w:val="22"/>
-            <w:szCs w:val="22"/>
-          </w:rPr>
-          <w:t>sugiere</w:t>
-        </w:r>
-        <w:r>
-          <w:rPr>
-            <w:rFonts w:ascii="Times New Roman" w:hAnsi="Times New Roman" w:cs="Times New Roman"/>
-            <w:sz w:val="22"/>
-            <w:szCs w:val="22"/>
-          </w:rPr>
-          <w:t xml:space="preserve"> </w:t>
-        </w:r>
-      </w:ins>
-      <w:del w:id="86" w:author="mercyranjel" w:date="2016-02-01T10:14:00Z">
-        <w:r>
-          <w:rPr>
-            <w:rFonts w:ascii="Times New Roman" w:hAnsi="Times New Roman" w:cs="Times New Roman"/>
-            <w:sz w:val="22"/>
-            <w:szCs w:val="22"/>
-          </w:rPr>
-          <w:delText xml:space="preserve">propone </w:delText>
-        </w:r>
-      </w:del>
-      <w:r>
-        <w:rPr>
-          <w:rFonts w:ascii="Times New Roman" w:hAnsi="Times New Roman" w:cs="Times New Roman"/>
-          <w:sz w:val="22"/>
-          <w:szCs w:val="22"/>
-        </w:rPr>
         <w:t>la siguiente secuencia didáctica</w:t>
       </w:r>
-      <w:ins w:id="87" w:author="mercyranjel" w:date="2016-02-01T10:14:00Z">
-        <w:r>
-          <w:rPr>
-            <w:rFonts w:ascii="Times New Roman" w:hAnsi="Times New Roman" w:cs="Times New Roman"/>
-            <w:sz w:val="22"/>
-            <w:szCs w:val="22"/>
-          </w:rPr>
-          <w:t>.</w:t>
-        </w:r>
-      </w:ins>
-      <w:del w:id="88" w:author="mercyranjel" w:date="2016-02-01T10:14:00Z">
-        <w:r>
-          <w:rPr>
-            <w:rFonts w:ascii="Times New Roman" w:hAnsi="Times New Roman" w:cs="Times New Roman"/>
-            <w:sz w:val="22"/>
-            <w:szCs w:val="22"/>
-          </w:rPr>
-          <w:delText>:</w:delText>
-        </w:r>
-      </w:del>
+      <w:r>
+        <w:rPr>
+          <w:rFonts w:ascii="Times New Roman" w:hAnsi="Times New Roman" w:cs="Times New Roman"/>
+          <w:sz w:val="22"/>
+          <w:szCs w:val="22"/>
+        </w:rPr>
+        <w:t>.</w:t>
+      </w:r>
     </w:p>
     <w:p>
       <w:pPr>
@@ -2310,33 +1670,30 @@
         </w:rPr>
         <w:t>l docente tiene como labor promover en los estudiantes la verificación de las soluciones que se encuentr</w:t>
       </w:r>
-      <w:del w:id="89" w:author="mercyranjel" w:date="2016-02-01T10:15:00Z">
-        <w:r>
-          <w:rPr>
-            <w:rFonts w:ascii="Times New Roman" w:hAnsi="Times New Roman" w:cs="Times New Roman"/>
-            <w:sz w:val="22"/>
-            <w:szCs w:val="22"/>
-          </w:rPr>
-          <w:delText>a</w:delText>
-        </w:r>
-      </w:del>
-      <w:ins w:id="90" w:author="mercyranjel" w:date="2016-02-01T10:15:00Z">
-        <w:r>
-          <w:rPr>
-            <w:rFonts w:ascii="Times New Roman" w:hAnsi="Times New Roman" w:cs="Times New Roman"/>
-            <w:sz w:val="22"/>
-            <w:szCs w:val="22"/>
-          </w:rPr>
-          <w:t>e</w:t>
-        </w:r>
-      </w:ins>
-      <w:r>
-        <w:rPr>
-          <w:rFonts w:ascii="Times New Roman" w:hAnsi="Times New Roman" w:cs="Times New Roman"/>
-          <w:sz w:val="22"/>
-          <w:szCs w:val="22"/>
-        </w:rPr>
-        <w:t>n,</w:t>
+      <w:r>
+        <w:rPr>
+          <w:rFonts w:ascii="Times New Roman" w:hAnsi="Times New Roman" w:cs="Times New Roman"/>
+          <w:sz w:val="22"/>
+          <w:szCs w:val="22"/>
+        </w:rPr>
+        <w:t>e</w:t>
+      </w:r>
+      <w:r>
+        <w:rPr>
+          <w:rFonts w:ascii="Times New Roman" w:hAnsi="Times New Roman" w:cs="Times New Roman"/>
+          <w:sz w:val="22"/>
+          <w:szCs w:val="22"/>
+        </w:rPr>
+        <w:t>n</w:t>
+      </w:r>
+      <w:proofErr w:type="gramStart"/>
+      <w:r>
+        <w:rPr>
+          <w:rFonts w:ascii="Times New Roman" w:hAnsi="Times New Roman" w:cs="Times New Roman"/>
+          <w:sz w:val="22"/>
+          <w:szCs w:val="22"/>
+        </w:rPr>
+        <w:t>,</w:t>
       </w:r>
       <w:r>
         <w:rPr>
@@ -2352,7 +1709,16 @@
           <w:sz w:val="22"/>
           <w:szCs w:val="22"/>
         </w:rPr>
-        <w:t xml:space="preserve"> sintetizar las estrategias</w:t>
+        <w:t xml:space="preserve"> sintetizar</w:t>
+      </w:r>
+      <w:proofErr w:type="gramEnd"/>
+      <w:r>
+        <w:rPr>
+          <w:rFonts w:ascii="Times New Roman" w:hAnsi="Times New Roman" w:cs="Times New Roman"/>
+          <w:sz w:val="22"/>
+          <w:szCs w:val="22"/>
+        </w:rPr>
+        <w:t xml:space="preserve"> las estrategias</w:t>
       </w:r>
       <w:r>
         <w:rPr>
@@ -2402,39 +1768,17 @@
           <w:szCs w:val="22"/>
           <w:lang w:val="es-CO"/>
         </w:rPr>
-        <w:t xml:space="preserve">motivar </w:t>
-      </w:r>
-      <w:del w:id="91" w:author="mercyranjel" w:date="2016-02-01T10:16:00Z">
-        <w:r>
-          <w:rPr>
-            <w:rFonts w:ascii="Times New Roman" w:hAnsi="Times New Roman" w:cs="Times New Roman"/>
-            <w:sz w:val="22"/>
-            <w:szCs w:val="22"/>
-            <w:lang w:val="es-CO"/>
-          </w:rPr>
-          <w:delText xml:space="preserve">hacia </w:delText>
-        </w:r>
-      </w:del>
-      <w:r>
-        <w:rPr>
-          <w:rFonts w:ascii="Times New Roman" w:hAnsi="Times New Roman" w:cs="Times New Roman"/>
-          <w:sz w:val="22"/>
-          <w:szCs w:val="22"/>
-          <w:lang w:val="es-CO"/>
-        </w:rPr>
-        <w:t>la modificación de los textos como técnica para crear nuevos problemas y</w:t>
-      </w:r>
-      <w:ins w:id="92" w:author="mercyranjel" w:date="2016-02-01T10:16:00Z">
-        <w:r>
-          <w:rPr>
-            <w:rFonts w:ascii="Times New Roman" w:hAnsi="Times New Roman" w:cs="Times New Roman"/>
-            <w:sz w:val="22"/>
-            <w:szCs w:val="22"/>
-            <w:lang w:val="es-CO"/>
-          </w:rPr>
-          <w:t>,</w:t>
-        </w:r>
-      </w:ins>
+        <w:t>motivar la modificación de los textos como técnica para crear nuevos problemas y</w:t>
+      </w:r>
+      <w:r>
+        <w:rPr>
+          <w:rFonts w:ascii="Times New Roman" w:hAnsi="Times New Roman" w:cs="Times New Roman"/>
+          <w:sz w:val="22"/>
+          <w:szCs w:val="22"/>
+          <w:lang w:val="es-CO"/>
+        </w:rPr>
+        <w:t>,</w:t>
+      </w:r>
       <w:r>
         <w:rPr>
           <w:rFonts w:ascii="Times New Roman" w:hAnsi="Times New Roman" w:cs="Times New Roman"/>
@@ -2444,17 +1788,15 @@
         </w:rPr>
         <w:t xml:space="preserve"> finalmente</w:t>
       </w:r>
-      <w:ins w:id="93" w:author="mercyranjel" w:date="2016-02-01T10:16:00Z">
-        <w:r>
-          <w:rPr>
-            <w:rFonts w:ascii="Times New Roman" w:hAnsi="Times New Roman" w:cs="Times New Roman"/>
-            <w:sz w:val="22"/>
-            <w:szCs w:val="22"/>
-            <w:lang w:val="es-CO"/>
-          </w:rPr>
-          <w:t>,</w:t>
-        </w:r>
-      </w:ins>
+      <w:r>
+        <w:rPr>
+          <w:rFonts w:ascii="Times New Roman" w:hAnsi="Times New Roman" w:cs="Times New Roman"/>
+          <w:sz w:val="22"/>
+          <w:szCs w:val="22"/>
+          <w:lang w:val="es-CO"/>
+        </w:rPr>
+        <w:t>,</w:t>
+      </w:r>
       <w:r>
         <w:rPr>
           <w:rFonts w:ascii="Times New Roman" w:hAnsi="Times New Roman" w:cs="Times New Roman"/>
@@ -2509,45 +1851,23 @@
         </w:rPr>
         <w:t xml:space="preserve">creados totalmente por </w:t>
       </w:r>
-      <w:ins w:id="94" w:author="mercyranjel" w:date="2016-02-01T10:16:00Z">
-        <w:r>
-          <w:rPr>
-            <w:rFonts w:ascii="Times New Roman" w:hAnsi="Times New Roman" w:cs="Times New Roman"/>
-            <w:sz w:val="22"/>
-            <w:szCs w:val="22"/>
-            <w:lang w:val="es-CO"/>
-          </w:rPr>
-          <w:t>el</w:t>
-        </w:r>
-      </w:ins>
-      <w:r>
-        <w:rPr>
-          <w:rFonts w:ascii="Times New Roman" w:hAnsi="Times New Roman" w:cs="Times New Roman"/>
-          <w:sz w:val="22"/>
-          <w:szCs w:val="22"/>
-          <w:lang w:val="es-CO"/>
-        </w:rPr>
-        <w:t>los</w:t>
-      </w:r>
-      <w:del w:id="95" w:author="mercyranjel" w:date="2016-02-01T10:16:00Z">
-        <w:r>
-          <w:rPr>
-            <w:rFonts w:ascii="Times New Roman" w:hAnsi="Times New Roman" w:cs="Times New Roman"/>
-            <w:sz w:val="22"/>
-            <w:szCs w:val="22"/>
-            <w:lang w:val="es-CO"/>
-          </w:rPr>
-          <w:delText xml:space="preserve"> estudiantes</w:delText>
-        </w:r>
-      </w:del>
-      <w:r>
-        <w:rPr>
-          <w:rFonts w:ascii="Times New Roman" w:hAnsi="Times New Roman" w:cs="Times New Roman"/>
-          <w:sz w:val="22"/>
-          <w:szCs w:val="22"/>
-          <w:lang w:val="es-CO"/>
-        </w:rPr>
-        <w:t>.</w:t>
+      <w:r>
+        <w:rPr>
+          <w:rFonts w:ascii="Times New Roman" w:hAnsi="Times New Roman" w:cs="Times New Roman"/>
+          <w:sz w:val="22"/>
+          <w:szCs w:val="22"/>
+          <w:lang w:val="es-CO"/>
+        </w:rPr>
+        <w:t>el</w:t>
+      </w:r>
+      <w:r>
+        <w:rPr>
+          <w:rFonts w:ascii="Times New Roman" w:hAnsi="Times New Roman" w:cs="Times New Roman"/>
+          <w:sz w:val="22"/>
+          <w:szCs w:val="22"/>
+          <w:lang w:val="es-CO"/>
+        </w:rPr>
+        <w:t>los.</w:t>
       </w:r>
     </w:p>
     <w:p>
@@ -2580,17 +1900,15 @@
         </w:rPr>
         <w:t>En la primera etapa de la secuencia didáctica</w:t>
       </w:r>
-      <w:ins w:id="96" w:author="mercyranjel" w:date="2016-02-01T10:17:00Z">
-        <w:r>
-          <w:rPr>
-            <w:rFonts w:ascii="Times New Roman" w:hAnsi="Times New Roman" w:cs="Times New Roman"/>
-            <w:sz w:val="22"/>
-            <w:szCs w:val="22"/>
-            <w:lang w:val="es-CO"/>
-          </w:rPr>
-          <w:t>,</w:t>
-        </w:r>
-      </w:ins>
+      <w:r>
+        <w:rPr>
+          <w:rFonts w:ascii="Times New Roman" w:hAnsi="Times New Roman" w:cs="Times New Roman"/>
+          <w:sz w:val="22"/>
+          <w:szCs w:val="22"/>
+          <w:lang w:val="es-CO"/>
+        </w:rPr>
+        <w:t>,</w:t>
+      </w:r>
       <w:r>
         <w:rPr>
           <w:rFonts w:ascii="Times New Roman" w:hAnsi="Times New Roman" w:cs="Times New Roman"/>
@@ -2600,17 +1918,15 @@
         </w:rPr>
         <w:t xml:space="preserve"> que consiste en hacer un repaso sobre la proporcionalidad</w:t>
       </w:r>
-      <w:ins w:id="97" w:author="mercyranjel" w:date="2016-02-01T10:17:00Z">
-        <w:r>
-          <w:rPr>
-            <w:rFonts w:ascii="Times New Roman" w:hAnsi="Times New Roman" w:cs="Times New Roman"/>
-            <w:sz w:val="22"/>
-            <w:szCs w:val="22"/>
-            <w:lang w:val="es-CO"/>
-          </w:rPr>
-          <w:t>,</w:t>
-        </w:r>
-      </w:ins>
+      <w:r>
+        <w:rPr>
+          <w:rFonts w:ascii="Times New Roman" w:hAnsi="Times New Roman" w:cs="Times New Roman"/>
+          <w:sz w:val="22"/>
+          <w:szCs w:val="22"/>
+          <w:lang w:val="es-CO"/>
+        </w:rPr>
+        <w:t>,</w:t>
+      </w:r>
       <w:r>
         <w:rPr>
           <w:rFonts w:ascii="Times New Roman" w:hAnsi="Times New Roman" w:cs="Times New Roman"/>
@@ -2620,17 +1936,6 @@
         </w:rPr>
         <w:t xml:space="preserve"> el docente puede usar el recurso </w:t>
       </w:r>
-      <w:del w:id="98" w:author="mercyranjel" w:date="2016-02-01T10:17:00Z">
-        <w:r>
-          <w:rPr>
-            <w:rFonts w:ascii="Times New Roman" w:hAnsi="Times New Roman" w:cs="Times New Roman"/>
-            <w:sz w:val="22"/>
-            <w:szCs w:val="22"/>
-            <w:lang w:val="es-CO"/>
-          </w:rPr>
-          <w:delText>“</w:delText>
-        </w:r>
-      </w:del>
       <w:r>
         <w:rPr>
           <w:rFonts w:ascii="Times New Roman" w:hAnsi="Times New Roman" w:cs="Times New Roman"/>
@@ -2638,28 +1943,9 @@
           <w:sz w:val="22"/>
           <w:szCs w:val="22"/>
           <w:lang w:val="es-CO"/>
-          <w:rPrChange w:id="99" w:author="mercyranjel" w:date="2016-02-01T10:17:00Z">
-            <w:rPr>
-              <w:rFonts w:ascii="Times New Roman" w:hAnsi="Times New Roman" w:cs="Times New Roman"/>
-              <w:sz w:val="22"/>
-              <w:szCs w:val="22"/>
-              <w:lang w:val="es-CO"/>
-            </w:rPr>
-          </w:rPrChange>
         </w:rPr>
         <w:t>Introducción a la proporcionalidad y los porcentajes</w:t>
       </w:r>
-      <w:del w:id="100" w:author="mercyranjel" w:date="2016-02-01T10:17:00Z">
-        <w:r>
-          <w:rPr>
-            <w:rFonts w:ascii="Times New Roman" w:hAnsi="Times New Roman" w:cs="Times New Roman"/>
-            <w:sz w:val="22"/>
-            <w:szCs w:val="22"/>
-            <w:lang w:val="es-CO"/>
-          </w:rPr>
-          <w:delText>”</w:delText>
-        </w:r>
-      </w:del>
       <w:r>
         <w:rPr>
           <w:rFonts w:ascii="Times New Roman" w:hAnsi="Times New Roman" w:cs="Times New Roman"/>
@@ -2707,50 +1993,15 @@
         </w:rPr>
         <w:t xml:space="preserve">l recurso interactivo </w:t>
       </w:r>
-      <w:del w:id="101" w:author="mercyranjel" w:date="2016-02-01T10:17:00Z">
-        <w:r>
-          <w:rPr>
-            <w:rFonts w:ascii="Times New Roman" w:hAnsi="Times New Roman" w:cs="Times New Roman"/>
-            <w:sz w:val="22"/>
-            <w:szCs w:val="22"/>
-          </w:rPr>
-          <w:delText>“</w:delText>
-        </w:r>
-      </w:del>
       <w:r>
         <w:rPr>
           <w:rFonts w:ascii="Times New Roman" w:hAnsi="Times New Roman" w:cs="Times New Roman"/>
           <w:i/>
           <w:sz w:val="22"/>
           <w:szCs w:val="22"/>
-          <w:rPrChange w:id="102" w:author="mercyranjel" w:date="2016-02-01T10:17:00Z">
-            <w:rPr>
-              <w:rFonts w:ascii="Times New Roman" w:hAnsi="Times New Roman" w:cs="Times New Roman"/>
-              <w:sz w:val="22"/>
-              <w:szCs w:val="22"/>
-            </w:rPr>
-          </w:rPrChange>
         </w:rPr>
         <w:t>El concepto de interés compuesto</w:t>
       </w:r>
-      <w:del w:id="103" w:author="mercyranjel" w:date="2016-02-01T10:17:00Z">
-        <w:r>
-          <w:rPr>
-            <w:rFonts w:ascii="Times New Roman" w:hAnsi="Times New Roman" w:cs="Times New Roman"/>
-            <w:i/>
-            <w:sz w:val="22"/>
-            <w:szCs w:val="22"/>
-            <w:rPrChange w:id="104" w:author="mercyranjel" w:date="2016-02-01T10:17:00Z">
-              <w:rPr>
-                <w:rFonts w:ascii="Times New Roman" w:hAnsi="Times New Roman" w:cs="Times New Roman"/>
-                <w:sz w:val="22"/>
-                <w:szCs w:val="22"/>
-              </w:rPr>
-            </w:rPrChange>
-          </w:rPr>
-          <w:delText>”</w:delText>
-        </w:r>
-      </w:del>
       <w:r>
         <w:rPr>
           <w:rFonts w:ascii="Times New Roman" w:hAnsi="Times New Roman" w:cs="Times New Roman"/>
@@ -2839,26 +2090,14 @@
         </w:rPr>
         <w:t xml:space="preserve">erés simple e interés compuesto; en </w:t>
       </w:r>
-      <w:del w:id="105" w:author="mercyranjel" w:date="2016-02-01T10:18:00Z">
-        <w:r>
-          <w:rPr>
-            <w:rFonts w:ascii="Times New Roman" w:hAnsi="Times New Roman" w:cs="Times New Roman"/>
-            <w:sz w:val="22"/>
-            <w:szCs w:val="22"/>
-          </w:rPr>
-          <w:delText>é</w:delText>
-        </w:r>
-      </w:del>
-      <w:ins w:id="106" w:author="mercyranjel" w:date="2016-02-01T10:18:00Z">
-        <w:r>
-          <w:rPr>
-            <w:rFonts w:ascii="Times New Roman" w:hAnsi="Times New Roman" w:cs="Times New Roman"/>
-            <w:sz w:val="22"/>
-            <w:szCs w:val="22"/>
-          </w:rPr>
-          <w:t>e</w:t>
-        </w:r>
-      </w:ins>
+      <w:r>
+        <w:rPr>
+          <w:rFonts w:ascii="Times New Roman" w:hAnsi="Times New Roman" w:cs="Times New Roman"/>
+          <w:sz w:val="22"/>
+          <w:szCs w:val="22"/>
+        </w:rPr>
+        <w:t>e</w:t>
+      </w:r>
       <w:r>
         <w:rPr>
           <w:rFonts w:ascii="Times New Roman" w:hAnsi="Times New Roman" w:cs="Times New Roman"/>
@@ -2867,16 +2106,14 @@
         </w:rPr>
         <w:t>ste</w:t>
       </w:r>
-      <w:ins w:id="107" w:author="mercyranjel" w:date="2016-02-01T10:18:00Z">
-        <w:r>
-          <w:rPr>
-            <w:rFonts w:ascii="Times New Roman" w:hAnsi="Times New Roman" w:cs="Times New Roman"/>
-            <w:sz w:val="22"/>
-            <w:szCs w:val="22"/>
-          </w:rPr>
-          <w:t>,</w:t>
-        </w:r>
-      </w:ins>
+      <w:r>
+        <w:rPr>
+          <w:rFonts w:ascii="Times New Roman" w:hAnsi="Times New Roman" w:cs="Times New Roman"/>
+          <w:sz w:val="22"/>
+          <w:szCs w:val="22"/>
+        </w:rPr>
+        <w:t>,</w:t>
+      </w:r>
       <w:r>
         <w:rPr>
           <w:rFonts w:ascii="Times New Roman" w:hAnsi="Times New Roman" w:cs="Times New Roman"/>
@@ -2885,16 +2122,14 @@
         </w:rPr>
         <w:t xml:space="preserve"> a partir de una situación real de un contexto cercano</w:t>
       </w:r>
-      <w:ins w:id="108" w:author="mercyranjel" w:date="2016-02-01T10:18:00Z">
-        <w:r>
-          <w:rPr>
-            <w:rFonts w:ascii="Times New Roman" w:hAnsi="Times New Roman" w:cs="Times New Roman"/>
-            <w:sz w:val="22"/>
-            <w:szCs w:val="22"/>
-          </w:rPr>
-          <w:t>,</w:t>
-        </w:r>
-      </w:ins>
+      <w:r>
+        <w:rPr>
+          <w:rFonts w:ascii="Times New Roman" w:hAnsi="Times New Roman" w:cs="Times New Roman"/>
+          <w:sz w:val="22"/>
+          <w:szCs w:val="22"/>
+        </w:rPr>
+        <w:t>,</w:t>
+      </w:r>
       <w:r>
         <w:rPr>
           <w:rFonts w:ascii="Times New Roman" w:hAnsi="Times New Roman" w:cs="Times New Roman"/>
@@ -2903,26 +2138,14 @@
         </w:rPr>
         <w:t xml:space="preserve"> los estudiantes ha</w:t>
       </w:r>
-      <w:ins w:id="109" w:author="mercyranjel" w:date="2016-02-01T10:18:00Z">
-        <w:r>
-          <w:rPr>
-            <w:rFonts w:ascii="Times New Roman" w:hAnsi="Times New Roman" w:cs="Times New Roman"/>
-            <w:sz w:val="22"/>
-            <w:szCs w:val="22"/>
-          </w:rPr>
-          <w:t>rán</w:t>
-        </w:r>
-      </w:ins>
-      <w:del w:id="110" w:author="mercyranjel" w:date="2016-02-01T10:18:00Z">
-        <w:r>
-          <w:rPr>
-            <w:rFonts w:ascii="Times New Roman" w:hAnsi="Times New Roman" w:cs="Times New Roman"/>
-            <w:sz w:val="22"/>
-            <w:szCs w:val="22"/>
-          </w:rPr>
-          <w:delText>cen</w:delText>
-        </w:r>
-      </w:del>
+      <w:r>
+        <w:rPr>
+          <w:rFonts w:ascii="Times New Roman" w:hAnsi="Times New Roman" w:cs="Times New Roman"/>
+          <w:sz w:val="22"/>
+          <w:szCs w:val="22"/>
+        </w:rPr>
+        <w:t>rán</w:t>
+      </w:r>
       <w:r>
         <w:rPr>
           <w:rFonts w:ascii="Times New Roman" w:hAnsi="Times New Roman" w:cs="Times New Roman"/>
@@ -3013,18 +2236,17 @@
           <w:sz w:val="22"/>
           <w:szCs w:val="22"/>
         </w:rPr>
+        <w:lastRenderedPageBreak/>
         <w:t>En general</w:t>
       </w:r>
-      <w:ins w:id="111" w:author="mercyranjel" w:date="2016-02-01T10:19:00Z">
-        <w:r>
-          <w:rPr>
-            <w:rFonts w:ascii="Times New Roman" w:hAnsi="Times New Roman" w:cs="Times New Roman"/>
-            <w:sz w:val="22"/>
-            <w:szCs w:val="22"/>
-          </w:rPr>
-          <w:t>,</w:t>
-        </w:r>
-      </w:ins>
+      <w:r>
+        <w:rPr>
+          <w:rFonts w:ascii="Times New Roman" w:hAnsi="Times New Roman" w:cs="Times New Roman"/>
+          <w:sz w:val="22"/>
+          <w:szCs w:val="22"/>
+        </w:rPr>
+        <w:t>,</w:t>
+      </w:r>
       <w:r>
         <w:rPr>
           <w:rFonts w:ascii="Times New Roman" w:hAnsi="Times New Roman" w:cs="Times New Roman"/>
@@ -3049,26 +2271,14 @@
         </w:rPr>
         <w:t xml:space="preserve">variados, unos cercanos a la realidad de los escolares y otros </w:t>
       </w:r>
-      <w:del w:id="112" w:author="mercyranjel" w:date="2016-02-01T10:19:00Z">
-        <w:r>
-          <w:rPr>
-            <w:rFonts w:ascii="Times New Roman" w:hAnsi="Times New Roman" w:cs="Times New Roman"/>
-            <w:sz w:val="22"/>
-            <w:szCs w:val="22"/>
-          </w:rPr>
-          <w:delText xml:space="preserve">cercanos </w:delText>
-        </w:r>
-      </w:del>
-      <w:ins w:id="113" w:author="mercyranjel" w:date="2016-02-01T10:19:00Z">
-        <w:r>
-          <w:rPr>
-            <w:rFonts w:ascii="Times New Roman" w:hAnsi="Times New Roman" w:cs="Times New Roman"/>
-            <w:sz w:val="22"/>
-            <w:szCs w:val="22"/>
-          </w:rPr>
-          <w:t xml:space="preserve">próximos </w:t>
-        </w:r>
-      </w:ins>
+      <w:r>
+        <w:rPr>
+          <w:rFonts w:ascii="Times New Roman" w:hAnsi="Times New Roman" w:cs="Times New Roman"/>
+          <w:sz w:val="22"/>
+          <w:szCs w:val="22"/>
+        </w:rPr>
+        <w:t xml:space="preserve">próximos </w:t>
+      </w:r>
       <w:r>
         <w:rPr>
           <w:rFonts w:ascii="Times New Roman" w:hAnsi="Times New Roman" w:cs="Times New Roman"/>
@@ -3099,7 +2309,120 @@
 
 <file path=word/numbering.xml><?xml version="1.0" encoding="utf-8"?>
 <w:numbering xmlns:wpc="http://schemas.microsoft.com/office/word/2010/wordprocessingCanvas" xmlns:mc="http://schemas.openxmlformats.org/markup-compatibility/2006" xmlns:o="urn:schemas-microsoft-com:office:office" xmlns:r="http://schemas.openxmlformats.org/officeDocument/2006/relationships" xmlns:m="http://schemas.openxmlformats.org/officeDocument/2006/math" xmlns:v="urn:schemas-microsoft-com:vml" xmlns:wp14="http://schemas.microsoft.com/office/word/2010/wordprocessingDrawing" xmlns:wp="http://schemas.openxmlformats.org/drawingml/2006/wordprocessingDrawing" xmlns:w10="urn:schemas-microsoft-com:office:word" xmlns:w="http://schemas.openxmlformats.org/wordprocessingml/2006/main" xmlns:w14="http://schemas.microsoft.com/office/word/2010/wordml" xmlns:w15="http://schemas.microsoft.com/office/word/2012/wordml" xmlns:wpg="http://schemas.microsoft.com/office/word/2010/wordprocessingGroup" xmlns:wpi="http://schemas.microsoft.com/office/word/2010/wordprocessingInk" xmlns:wne="http://schemas.microsoft.com/office/word/2006/wordml" xmlns:wps="http://schemas.microsoft.com/office/word/2010/wordprocessingShape" mc:Ignorable="w14 w15 wp14">
-  <w:abstractNum w:abstractNumId="0">
+  <w:abstractNum w:abstractNumId="0" w15:restartNumberingAfterBreak="0">
+    <w:nsid w:val="10537868"/>
+    <w:multiLevelType w:val="hybridMultilevel"/>
+    <w:tmpl w:val="F976B8DA"/>
+    <w:lvl w:ilvl="0" w:tplc="240A0001">
+      <w:start w:val="1"/>
+      <w:numFmt w:val="bullet"/>
+      <w:lvlText w:val=""/>
+      <w:lvlJc w:val="left"/>
+      <w:pPr>
+        <w:ind w:left="720" w:hanging="360"/>
+      </w:pPr>
+      <w:rPr>
+        <w:rFonts w:ascii="Symbol" w:hAnsi="Symbol" w:hint="default"/>
+      </w:rPr>
+    </w:lvl>
+    <w:lvl w:ilvl="1" w:tplc="240A0003" w:tentative="1">
+      <w:start w:val="1"/>
+      <w:numFmt w:val="bullet"/>
+      <w:lvlText w:val="o"/>
+      <w:lvlJc w:val="left"/>
+      <w:pPr>
+        <w:ind w:left="1440" w:hanging="360"/>
+      </w:pPr>
+      <w:rPr>
+        <w:rFonts w:ascii="Courier New" w:hAnsi="Courier New" w:cs="Courier New" w:hint="default"/>
+      </w:rPr>
+    </w:lvl>
+    <w:lvl w:ilvl="2" w:tplc="240A0005" w:tentative="1">
+      <w:start w:val="1"/>
+      <w:numFmt w:val="bullet"/>
+      <w:lvlText w:val=""/>
+      <w:lvlJc w:val="left"/>
+      <w:pPr>
+        <w:ind w:left="2160" w:hanging="360"/>
+      </w:pPr>
+      <w:rPr>
+        <w:rFonts w:ascii="Wingdings" w:hAnsi="Wingdings" w:hint="default"/>
+      </w:rPr>
+    </w:lvl>
+    <w:lvl w:ilvl="3" w:tplc="240A0001" w:tentative="1">
+      <w:start w:val="1"/>
+      <w:numFmt w:val="bullet"/>
+      <w:lvlText w:val=""/>
+      <w:lvlJc w:val="left"/>
+      <w:pPr>
+        <w:ind w:left="2880" w:hanging="360"/>
+      </w:pPr>
+      <w:rPr>
+        <w:rFonts w:ascii="Symbol" w:hAnsi="Symbol" w:hint="default"/>
+      </w:rPr>
+    </w:lvl>
+    <w:lvl w:ilvl="4" w:tplc="240A0003" w:tentative="1">
+      <w:start w:val="1"/>
+      <w:numFmt w:val="bullet"/>
+      <w:lvlText w:val="o"/>
+      <w:lvlJc w:val="left"/>
+      <w:pPr>
+        <w:ind w:left="3600" w:hanging="360"/>
+      </w:pPr>
+      <w:rPr>
+        <w:rFonts w:ascii="Courier New" w:hAnsi="Courier New" w:cs="Courier New" w:hint="default"/>
+      </w:rPr>
+    </w:lvl>
+    <w:lvl w:ilvl="5" w:tplc="240A0005" w:tentative="1">
+      <w:start w:val="1"/>
+      <w:numFmt w:val="bullet"/>
+      <w:lvlText w:val=""/>
+      <w:lvlJc w:val="left"/>
+      <w:pPr>
+        <w:ind w:left="4320" w:hanging="360"/>
+      </w:pPr>
+      <w:rPr>
+        <w:rFonts w:ascii="Wingdings" w:hAnsi="Wingdings" w:hint="default"/>
+      </w:rPr>
+    </w:lvl>
+    <w:lvl w:ilvl="6" w:tplc="240A0001" w:tentative="1">
+      <w:start w:val="1"/>
+      <w:numFmt w:val="bullet"/>
+      <w:lvlText w:val=""/>
+      <w:lvlJc w:val="left"/>
+      <w:pPr>
+        <w:ind w:left="5040" w:hanging="360"/>
+      </w:pPr>
+      <w:rPr>
+        <w:rFonts w:ascii="Symbol" w:hAnsi="Symbol" w:hint="default"/>
+      </w:rPr>
+    </w:lvl>
+    <w:lvl w:ilvl="7" w:tplc="240A0003" w:tentative="1">
+      <w:start w:val="1"/>
+      <w:numFmt w:val="bullet"/>
+      <w:lvlText w:val="o"/>
+      <w:lvlJc w:val="left"/>
+      <w:pPr>
+        <w:ind w:left="5760" w:hanging="360"/>
+      </w:pPr>
+      <w:rPr>
+        <w:rFonts w:ascii="Courier New" w:hAnsi="Courier New" w:cs="Courier New" w:hint="default"/>
+      </w:rPr>
+    </w:lvl>
+    <w:lvl w:ilvl="8" w:tplc="240A0005" w:tentative="1">
+      <w:start w:val="1"/>
+      <w:numFmt w:val="bullet"/>
+      <w:lvlText w:val=""/>
+      <w:lvlJc w:val="left"/>
+      <w:pPr>
+        <w:ind w:left="6480" w:hanging="360"/>
+      </w:pPr>
+      <w:rPr>
+        <w:rFonts w:ascii="Wingdings" w:hAnsi="Wingdings" w:hint="default"/>
+      </w:rPr>
+    </w:lvl>
+  </w:abstractNum>
+  <w:abstractNum w:abstractNumId="1" w15:restartNumberingAfterBreak="0">
     <w:nsid w:val="17EC605B"/>
     <w:multiLevelType w:val="hybridMultilevel"/>
     <w:tmpl w:val="B3C89D82"/>
@@ -3213,7 +2536,7 @@
       </w:rPr>
     </w:lvl>
   </w:abstractNum>
-  <w:abstractNum w:abstractNumId="1">
+  <w:abstractNum w:abstractNumId="2" w15:restartNumberingAfterBreak="0">
     <w:nsid w:val="184556DA"/>
     <w:multiLevelType w:val="hybridMultilevel"/>
     <w:tmpl w:val="86260A08"/>
@@ -3360,7 +2683,7 @@
       </w:rPr>
     </w:lvl>
   </w:abstractNum>
-  <w:abstractNum w:abstractNumId="2">
+  <w:abstractNum w:abstractNumId="3" w15:restartNumberingAfterBreak="0">
     <w:nsid w:val="1FD85089"/>
     <w:multiLevelType w:val="hybridMultilevel"/>
     <w:tmpl w:val="D6D8D44E"/>
@@ -3473,7 +2796,7 @@
       </w:rPr>
     </w:lvl>
   </w:abstractNum>
-  <w:abstractNum w:abstractNumId="3">
+  <w:abstractNum w:abstractNumId="4" w15:restartNumberingAfterBreak="0">
     <w:nsid w:val="4A46185C"/>
     <w:multiLevelType w:val="hybridMultilevel"/>
     <w:tmpl w:val="83700306"/>
@@ -3586,7 +2909,7 @@
       </w:rPr>
     </w:lvl>
   </w:abstractNum>
-  <w:abstractNum w:abstractNumId="4">
+  <w:abstractNum w:abstractNumId="5" w15:restartNumberingAfterBreak="0">
     <w:nsid w:val="7F262BFE"/>
     <w:multiLevelType w:val="hybridMultilevel"/>
     <w:tmpl w:val="9BC2D50E"/>
@@ -3676,32 +2999,27 @@
     </w:lvl>
   </w:abstractNum>
   <w:num w:numId="1">
+    <w:abstractNumId w:val="2"/>
+  </w:num>
+  <w:num w:numId="2">
+    <w:abstractNumId w:val="2"/>
+  </w:num>
+  <w:num w:numId="3">
+    <w:abstractNumId w:val="4"/>
+  </w:num>
+  <w:num w:numId="4">
+    <w:abstractNumId w:val="3"/>
+  </w:num>
+  <w:num w:numId="5">
     <w:abstractNumId w:val="1"/>
   </w:num>
-  <w:num w:numId="2">
-    <w:abstractNumId w:val="1"/>
+  <w:num w:numId="6">
+    <w:abstractNumId w:val="5"/>
   </w:num>
-  <w:num w:numId="3">
-    <w:abstractNumId w:val="3"/>
-  </w:num>
-  <w:num w:numId="4">
-    <w:abstractNumId w:val="2"/>
-  </w:num>
-  <w:num w:numId="5">
+  <w:num w:numId="7">
     <w:abstractNumId w:val="0"/>
   </w:num>
-  <w:num w:numId="6">
-    <w:abstractNumId w:val="4"/>
-  </w:num>
 </w:numbering>
-</file>
-
-<file path=word/people.xml><?xml version="1.0" encoding="utf-8"?>
-<w15:people xmlns:wpc="http://schemas.microsoft.com/office/word/2010/wordprocessingCanvas" xmlns:mc="http://schemas.openxmlformats.org/markup-compatibility/2006" xmlns:o="urn:schemas-microsoft-com:office:office" xmlns:r="http://schemas.openxmlformats.org/officeDocument/2006/relationships" xmlns:m="http://schemas.openxmlformats.org/officeDocument/2006/math" xmlns:v="urn:schemas-microsoft-com:vml" xmlns:wp14="http://schemas.microsoft.com/office/word/2010/wordprocessingDrawing" xmlns:wp="http://schemas.openxmlformats.org/drawingml/2006/wordprocessingDrawing" xmlns:w10="urn:schemas-microsoft-com:office:word" xmlns:w="http://schemas.openxmlformats.org/wordprocessingml/2006/main" xmlns:w14="http://schemas.microsoft.com/office/word/2010/wordml" xmlns:w15="http://schemas.microsoft.com/office/word/2012/wordml" xmlns:wpg="http://schemas.microsoft.com/office/word/2010/wordprocessingGroup" xmlns:wpi="http://schemas.microsoft.com/office/word/2010/wordprocessingInk" xmlns:wne="http://schemas.microsoft.com/office/word/2006/wordml" xmlns:wps="http://schemas.microsoft.com/office/word/2010/wordprocessingShape" mc:Ignorable="w14 w15 wp14">
-  <w15:person w15:author="Johana Montejo Rozo">
-    <w15:presenceInfo w15:providerId="None" w15:userId="Johana Montejo Rozo"/>
-  </w15:person>
-</w15:people>
 </file>
 
 <file path=word/styles.xml><?xml version="1.0" encoding="utf-8"?>
@@ -4250,7 +3568,6 @@
       <w:spacing w:after="0"/>
     </w:pPr>
     <w:tblPr>
-      <w:tblInd w:w="0" w:type="dxa"/>
       <w:tblBorders>
         <w:top w:val="single" w:sz="4" w:space="0" w:color="auto"/>
         <w:left w:val="single" w:sz="4" w:space="0" w:color="auto"/>
@@ -4259,12 +3576,6 @@
         <w:insideH w:val="single" w:sz="4" w:space="0" w:color="auto"/>
         <w:insideV w:val="single" w:sz="4" w:space="0" w:color="auto"/>
       </w:tblBorders>
-      <w:tblCellMar>
-        <w:top w:w="0" w:type="dxa"/>
-        <w:left w:w="108" w:type="dxa"/>
-        <w:bottom w:w="0" w:type="dxa"/>
-        <w:right w:w="108" w:type="dxa"/>
-      </w:tblCellMar>
     </w:tblPr>
   </w:style>
   <w:style w:type="paragraph" w:styleId="Textodeglobo">
@@ -4621,7 +3932,7 @@
 </file>
 
 <file path=customXml/itemProps1.xml><?xml version="1.0" encoding="utf-8"?>
-<ds:datastoreItem xmlns:ds="http://schemas.openxmlformats.org/officeDocument/2006/customXml" ds:itemID="{45EC7D91-B409-44D5-814A-711B8F6AFB68}">
+<ds:datastoreItem xmlns:ds="http://schemas.openxmlformats.org/officeDocument/2006/customXml" ds:itemID="{85DE8E19-5706-4BBC-BA2A-2A3CD7DB320A}">
   <ds:schemaRefs>
     <ds:schemaRef ds:uri="http://schemas.openxmlformats.org/officeDocument/2006/bibliography"/>
   </ds:schemaRefs>

</xml_diff>